<commit_message>
streamline setup file and resources
</commit_message>
<xml_diff>
--- a/notes/IMU_Setup_notes.docx
+++ b/notes/IMU_Setup_notes.docx
@@ -32,7 +32,7 @@
           <w:noProof/>
         </w:rPr>
         <w:drawing>
-          <wp:inline distT="0" distB="0" distL="0" distR="0">
+          <wp:inline distT="0" distB="0" distL="0" distR="0" wp14:anchorId="690948BE" wp14:editId="24389158">
             <wp:extent cx="5629275" cy="8229600"/>
             <wp:effectExtent l="0" t="0" r="0" b="0"/>
             <wp:docPr id="1" name="Picture 1" descr="Raspberry Pi 4 Model B GPIO Pinout Diagram | element14 | Raspberry Pi"/>
@@ -88,9 +88,14 @@
       </w:r>
     </w:p>
     <w:p>
+      <w:proofErr w:type="spellStart"/>
       <w:r>
         <w:lastRenderedPageBreak/>
-        <w:t xml:space="preserve">Pupper Motors use Pins 3-16 </w:t>
+        <w:t>Pupper</w:t>
+      </w:r>
+      <w:proofErr w:type="spellEnd"/>
+      <w:r>
+        <w:t xml:space="preserve"> Motors use Pins 3-16 </w:t>
       </w:r>
     </w:p>
     <w:p/>
@@ -1161,6 +1166,12 @@
     </w:p>
     <w:p/>
     <w:p>
+      <w:pPr>
+        <w:rPr>
+          <w:color w:val="0563C1" w:themeColor="hyperlink"/>
+          <w:u w:val="single"/>
+        </w:rPr>
+      </w:pPr>
       <w:r>
         <w:lastRenderedPageBreak/>
         <w:t xml:space="preserve">Best tutorial: </w:t>
@@ -1174,6 +1185,20 @@
         </w:r>
       </w:hyperlink>
     </w:p>
+    <w:p>
+      <w:r>
+        <w:t xml:space="preserve">Package: </w:t>
+      </w:r>
+      <w:hyperlink r:id="rId6" w:history="1">
+        <w:r>
+          <w:rPr>
+            <w:rStyle w:val="Hyperlink"/>
+          </w:rPr>
+          <w:t>https://github.com/adafruit/Adafruit_CircuitPython_BNO055</w:t>
+        </w:r>
+      </w:hyperlink>
+    </w:p>
+    <w:p/>
     <w:p/>
     <w:p>
       <w:r>
@@ -1254,233 +1279,240 @@
       </w:r>
     </w:p>
     <w:p>
-      <w:proofErr w:type="spellStart"/>
-      <w:r>
-        <w:t>dtparam</w:t>
-      </w:r>
-      <w:proofErr w:type="spellEnd"/>
-      <w:r>
-        <w:t>=i2c1=off</w:t>
-      </w:r>
-    </w:p>
-    <w:p>
-      <w:proofErr w:type="spellStart"/>
-      <w:r>
-        <w:t>dtparam</w:t>
-      </w:r>
-      <w:proofErr w:type="spellEnd"/>
-      <w:r>
-        <w:t>=i2c0=on</w:t>
-      </w:r>
-    </w:p>
-    <w:p>
-      <w:r>
-        <w:t>setting i2c_arm_baudrate to 10000</w:t>
-      </w:r>
-    </w:p>
-    <w:p/>
-    <w:p>
-      <w:r>
-        <w:t>these settings seem to also have activated i2c 10 and 11</w:t>
-      </w:r>
-    </w:p>
-    <w:p>
-      <w:r>
-        <w:t>checking i2c connectivity with i2cdetect -y 0</w:t>
-      </w:r>
-    </w:p>
-    <w:p>
-      <w:r>
-        <w:t>This worked</w:t>
-      </w:r>
-    </w:p>
-    <w:p>
-      <w:r>
-        <w:t xml:space="preserve">Using i2c = </w:t>
-      </w:r>
-      <w:proofErr w:type="gramStart"/>
-      <w:r>
-        <w:t>busion.I2C(</w:t>
-      </w:r>
-      <w:proofErr w:type="gramEnd"/>
-      <w:r>
-        <w:t>1,0)</w:t>
-      </w:r>
-    </w:p>
-    <w:p/>
-    <w:p/>
-    <w:p>
-      <w:r>
-        <w:t>Creat</w:t>
-      </w:r>
-      <w:r>
-        <w:t>ing</w:t>
-      </w:r>
-      <w:r>
-        <w:t xml:space="preserve"> test data</w:t>
-      </w:r>
-    </w:p>
-    <w:p>
-      <w:r>
-        <w:t>30 sec still</w:t>
-      </w:r>
-    </w:p>
-    <w:p>
-      <w:r>
-        <w:t xml:space="preserve">30 sec holding </w:t>
-      </w:r>
-      <w:proofErr w:type="spellStart"/>
-      <w:r>
-        <w:t>stillish</w:t>
-      </w:r>
-      <w:proofErr w:type="spellEnd"/>
-      <w:r>
-        <w:t xml:space="preserve"> in air</w:t>
-      </w:r>
-    </w:p>
-    <w:p>
-      <w:r>
-        <w:t>-90 to +90 yaw</w:t>
-      </w:r>
-    </w:p>
-    <w:p>
-      <w:r>
-        <w:t>+45 to – 45 pitch</w:t>
-      </w:r>
-    </w:p>
-    <w:p>
-      <w:r>
-        <w:t>-45 to +45 roll</w:t>
-      </w:r>
-    </w:p>
-    <w:p>
-      <w:r>
-        <w:t xml:space="preserve">REPEAT yaw, </w:t>
-      </w:r>
-      <w:proofErr w:type="gramStart"/>
-      <w:r>
-        <w:t>pitch ,</w:t>
-      </w:r>
-      <w:proofErr w:type="gramEnd"/>
-      <w:r>
-        <w:t xml:space="preserve"> roll</w:t>
-      </w:r>
-    </w:p>
-    <w:p>
-      <w:r>
-        <w:t>SLOW</w:t>
-      </w:r>
-    </w:p>
-    <w:p>
-      <w:r>
-        <w:t>5” forward</w:t>
-      </w:r>
-    </w:p>
-    <w:p>
-      <w:r>
-        <w:t>5” back</w:t>
-      </w:r>
-    </w:p>
-    <w:p>
-      <w:r>
-        <w:t>3.5” left</w:t>
-      </w:r>
-    </w:p>
-    <w:p>
-      <w:r>
-        <w:t>3.5” right</w:t>
-      </w:r>
-    </w:p>
-    <w:p>
-      <w:r>
-        <w:t>FAST</w:t>
-      </w:r>
-    </w:p>
-    <w:p>
-      <w:r>
-        <w:t>Same moves</w:t>
-      </w:r>
-    </w:p>
-    <w:p>
-      <w:r>
-        <w:t xml:space="preserve">Lift in air, move </w:t>
-      </w:r>
-      <w:r>
-        <w:t>slow then fast</w:t>
-      </w:r>
-    </w:p>
-    <w:p>
-      <w:r>
-        <w:t>Set down</w:t>
-      </w:r>
-    </w:p>
-    <w:p/>
-    <w:p>
-      <w:r>
-        <w:t>Sensor started reporting None values at some point</w:t>
-      </w:r>
-    </w:p>
-    <w:p>
-      <w:r>
-        <w:t>Fixed by reinitializing sensor</w:t>
-      </w:r>
-    </w:p>
-    <w:p>
-      <w:r>
-        <w:t>120 seconds (</w:t>
-      </w:r>
-      <w:proofErr w:type="spellStart"/>
-      <w:r>
-        <w:t>ish</w:t>
-      </w:r>
-      <w:proofErr w:type="spellEnd"/>
-      <w:r>
-        <w:t>)</w:t>
-      </w:r>
-    </w:p>
-    <w:p>
-      <w:r>
-        <w:t xml:space="preserve">5795 readings (expected rate is 60Hz, implemented with </w:t>
-      </w:r>
-      <w:proofErr w:type="spellStart"/>
-      <w:proofErr w:type="gramStart"/>
-      <w:r>
-        <w:t>time.sleep</w:t>
-      </w:r>
-      <w:proofErr w:type="spellEnd"/>
-      <w:proofErr w:type="gramEnd"/>
-      <w:r>
-        <w:t>(1/60))</w:t>
-      </w:r>
-    </w:p>
-    <w:p>
-      <w:r>
-        <w:t xml:space="preserve">270 dropped </w:t>
-      </w:r>
-      <w:proofErr w:type="spellStart"/>
-      <w:r>
-        <w:t>euler</w:t>
-      </w:r>
-      <w:proofErr w:type="spellEnd"/>
-      <w:r>
-        <w:t xml:space="preserve"> angles (4.7%)</w:t>
-      </w:r>
-    </w:p>
-    <w:p>
-      <w:r>
-        <w:lastRenderedPageBreak/>
-        <w:t>203 dropped acceleration values (3.5%)</w:t>
-      </w:r>
-    </w:p>
-    <w:p>
-      <w:r>
-        <w:t>13 both were missing</w:t>
-      </w:r>
-    </w:p>
-    <w:p>
+      <w:r>
+        <w:t>d</w:t>
+      </w:r>
       <w:bookmarkStart w:id="0" w:name="_GoBack"/>
       <w:bookmarkEnd w:id="0"/>
-    </w:p>
+      <w:r>
+        <w:t>tparam=i2c_arm=on,i2c_arm_baudrate=1000</w:t>
+      </w:r>
+    </w:p>
+    <w:p>
+      <w:proofErr w:type="spellStart"/>
+      <w:r>
+        <w:t>dtparam</w:t>
+      </w:r>
+      <w:proofErr w:type="spellEnd"/>
+      <w:r>
+        <w:t>=i2c1=off</w:t>
+      </w:r>
+    </w:p>
+    <w:p>
+      <w:proofErr w:type="spellStart"/>
+      <w:r>
+        <w:t>dtparam</w:t>
+      </w:r>
+      <w:proofErr w:type="spellEnd"/>
+      <w:r>
+        <w:t>=i2c0=on</w:t>
+      </w:r>
+    </w:p>
+    <w:p>
+      <w:r>
+        <w:t>setting i2c_arm_baudrate to 10000</w:t>
+      </w:r>
+    </w:p>
+    <w:p/>
+    <w:p>
+      <w:r>
+        <w:t>these settings seem to also have activated i2c 10 and 11</w:t>
+      </w:r>
+    </w:p>
+    <w:p>
+      <w:r>
+        <w:t>checking i2c connectivity with i2cdetect -y 0</w:t>
+      </w:r>
+    </w:p>
+    <w:p>
+      <w:r>
+        <w:t>This worked</w:t>
+      </w:r>
+    </w:p>
+    <w:p>
+      <w:r>
+        <w:t xml:space="preserve">Using i2c = </w:t>
+      </w:r>
+      <w:proofErr w:type="gramStart"/>
+      <w:r>
+        <w:t>busion.I2C(</w:t>
+      </w:r>
+      <w:proofErr w:type="gramEnd"/>
+      <w:r>
+        <w:t>1,0)</w:t>
+      </w:r>
+    </w:p>
+    <w:p/>
+    <w:p/>
+    <w:p>
+      <w:r>
+        <w:t>Creat</w:t>
+      </w:r>
+      <w:r>
+        <w:t>ing</w:t>
+      </w:r>
+      <w:r>
+        <w:t xml:space="preserve"> test data</w:t>
+      </w:r>
+    </w:p>
+    <w:p>
+      <w:r>
+        <w:t>30 sec still</w:t>
+      </w:r>
+    </w:p>
+    <w:p>
+      <w:r>
+        <w:t xml:space="preserve">30 sec holding </w:t>
+      </w:r>
+      <w:proofErr w:type="spellStart"/>
+      <w:r>
+        <w:t>stillish</w:t>
+      </w:r>
+      <w:proofErr w:type="spellEnd"/>
+      <w:r>
+        <w:t xml:space="preserve"> in air</w:t>
+      </w:r>
+    </w:p>
+    <w:p>
+      <w:r>
+        <w:t>-90 to +90 yaw</w:t>
+      </w:r>
+    </w:p>
+    <w:p>
+      <w:r>
+        <w:t>+45 to – 45 pitch</w:t>
+      </w:r>
+    </w:p>
+    <w:p>
+      <w:r>
+        <w:t>-45 to +45 roll</w:t>
+      </w:r>
+    </w:p>
+    <w:p>
+      <w:r>
+        <w:t xml:space="preserve">REPEAT yaw, </w:t>
+      </w:r>
+      <w:proofErr w:type="gramStart"/>
+      <w:r>
+        <w:t>pitch ,</w:t>
+      </w:r>
+      <w:proofErr w:type="gramEnd"/>
+      <w:r>
+        <w:t xml:space="preserve"> roll</w:t>
+      </w:r>
+    </w:p>
+    <w:p>
+      <w:r>
+        <w:t>SLOW</w:t>
+      </w:r>
+    </w:p>
+    <w:p>
+      <w:r>
+        <w:t>5” forward</w:t>
+      </w:r>
+    </w:p>
+    <w:p>
+      <w:r>
+        <w:t>5” back</w:t>
+      </w:r>
+    </w:p>
+    <w:p>
+      <w:r>
+        <w:t>3.5” left</w:t>
+      </w:r>
+    </w:p>
+    <w:p>
+      <w:r>
+        <w:t>3.5” right</w:t>
+      </w:r>
+    </w:p>
+    <w:p>
+      <w:r>
+        <w:t>FAST</w:t>
+      </w:r>
+    </w:p>
+    <w:p>
+      <w:r>
+        <w:t>Same moves</w:t>
+      </w:r>
+    </w:p>
+    <w:p>
+      <w:r>
+        <w:t xml:space="preserve">Lift in air, move </w:t>
+      </w:r>
+      <w:r>
+        <w:t>slow then fast</w:t>
+      </w:r>
+    </w:p>
+    <w:p>
+      <w:r>
+        <w:t>Set down</w:t>
+      </w:r>
+    </w:p>
+    <w:p/>
+    <w:p>
+      <w:r>
+        <w:t>Sensor started reporting None values at some point</w:t>
+      </w:r>
+    </w:p>
+    <w:p>
+      <w:r>
+        <w:t>Fixed by reinitializing sensor</w:t>
+      </w:r>
+    </w:p>
+    <w:p>
+      <w:r>
+        <w:lastRenderedPageBreak/>
+        <w:t>120 seconds (</w:t>
+      </w:r>
+      <w:proofErr w:type="spellStart"/>
+      <w:r>
+        <w:t>ish</w:t>
+      </w:r>
+      <w:proofErr w:type="spellEnd"/>
+      <w:r>
+        <w:t>)</w:t>
+      </w:r>
+    </w:p>
+    <w:p>
+      <w:r>
+        <w:t xml:space="preserve">5795 readings (expected rate is 60Hz, implemented with </w:t>
+      </w:r>
+      <w:proofErr w:type="spellStart"/>
+      <w:proofErr w:type="gramStart"/>
+      <w:r>
+        <w:t>time.sleep</w:t>
+      </w:r>
+      <w:proofErr w:type="spellEnd"/>
+      <w:proofErr w:type="gramEnd"/>
+      <w:r>
+        <w:t>(1/60))</w:t>
+      </w:r>
+    </w:p>
+    <w:p>
+      <w:r>
+        <w:t xml:space="preserve">270 dropped </w:t>
+      </w:r>
+      <w:proofErr w:type="spellStart"/>
+      <w:r>
+        <w:t>euler</w:t>
+      </w:r>
+      <w:proofErr w:type="spellEnd"/>
+      <w:r>
+        <w:t xml:space="preserve"> angles (4.7%)</w:t>
+      </w:r>
+    </w:p>
+    <w:p>
+      <w:r>
+        <w:t>203 dropped acceleration values (3.5%)</w:t>
+      </w:r>
+    </w:p>
+    <w:p>
+      <w:r>
+        <w:t>13 both were missing</w:t>
+      </w:r>
+    </w:p>
+    <w:p/>
     <w:p/>
     <w:p/>
     <w:p/>

</xml_diff>

<commit_message>
create service to monitor IR proximity sensors
</commit_message>
<xml_diff>
--- a/notes/IMU_Setup_notes.docx
+++ b/notes/IMU_Setup_notes.docx
@@ -49,7 +49,7 @@
                     </pic:cNvPicPr>
                   </pic:nvPicPr>
                   <pic:blipFill>
-                    <a:blip r:embed="rId4">
+                    <a:blip r:embed="rId5">
                       <a:extLst>
                         <a:ext uri="{28A0092B-C50C-407E-A947-70E740481C1C}">
                           <a14:useLocalDpi xmlns:a14="http://schemas.microsoft.com/office/drawing/2010/main" val="0"/>
@@ -1176,7 +1176,7 @@
         <w:lastRenderedPageBreak/>
         <w:t xml:space="preserve">Best tutorial: </w:t>
       </w:r>
-      <w:hyperlink r:id="rId5" w:history="1">
+      <w:hyperlink r:id="rId6" w:history="1">
         <w:r>
           <w:rPr>
             <w:rStyle w:val="Hyperlink"/>
@@ -1189,7 +1189,7 @@
       <w:r>
         <w:t xml:space="preserve">Package: </w:t>
       </w:r>
-      <w:hyperlink r:id="rId6" w:history="1">
+      <w:hyperlink r:id="rId7" w:history="1">
         <w:r>
           <w:rPr>
             <w:rStyle w:val="Hyperlink"/>
@@ -1222,6 +1222,18 @@
       <w:proofErr w:type="spellEnd"/>
     </w:p>
     <w:p>
+      <w:pPr>
+        <w:pStyle w:val="ListParagraph"/>
+        <w:numPr>
+          <w:ilvl w:val="0"/>
+          <w:numId w:val="1"/>
+        </w:numPr>
+      </w:pPr>
+      <w:r>
+        <w:t>Not needed</w:t>
+      </w:r>
+    </w:p>
+    <w:p>
       <w:r>
         <w:t xml:space="preserve">Following </w:t>
       </w:r>
@@ -1280,124 +1292,128 @@
     </w:p>
     <w:p>
       <w:r>
-        <w:t>d</w:t>
+        <w:t>dtparam=i2c_arm=on,i2c_arm_baudrate=1000</w:t>
+      </w:r>
+    </w:p>
+    <w:p>
+      <w:proofErr w:type="spellStart"/>
+      <w:r>
+        <w:t>dtparam</w:t>
+      </w:r>
+      <w:proofErr w:type="spellEnd"/>
+      <w:r>
+        <w:t>=i2c1=off</w:t>
+      </w:r>
+    </w:p>
+    <w:p>
+      <w:proofErr w:type="spellStart"/>
+      <w:r>
+        <w:t>dtparam</w:t>
+      </w:r>
+      <w:proofErr w:type="spellEnd"/>
+      <w:r>
+        <w:t>=i2c0=on</w:t>
+      </w:r>
+    </w:p>
+    <w:p>
+      <w:r>
+        <w:t>setting i2c_arm_baudrate to 10000</w:t>
+      </w:r>
+    </w:p>
+    <w:p/>
+    <w:p>
+      <w:r>
+        <w:t>these settings seem to also have activated i2c 10 and 11</w:t>
+      </w:r>
+    </w:p>
+    <w:p>
+      <w:r>
+        <w:t>checking i2c connectivity with i2cdetect -y 0</w:t>
+      </w:r>
+    </w:p>
+    <w:p>
+      <w:r>
+        <w:t>This worked</w:t>
+      </w:r>
+    </w:p>
+    <w:p>
+      <w:r>
+        <w:t xml:space="preserve">Using i2c = </w:t>
+      </w:r>
+      <w:proofErr w:type="gramStart"/>
+      <w:r>
+        <w:t>busio.I2C(</w:t>
+      </w:r>
+      <w:proofErr w:type="gramEnd"/>
+      <w:r>
+        <w:t>1,0)</w:t>
+      </w:r>
+    </w:p>
+    <w:p>
+      <w:r>
+        <w:t>So SCL is on GPIO</w:t>
       </w:r>
       <w:bookmarkStart w:id="0" w:name="_GoBack"/>
       <w:bookmarkEnd w:id="0"/>
       <w:r>
-        <w:t>tparam=i2c_arm=on,i2c_arm_baudrate=1000</w:t>
-      </w:r>
-    </w:p>
-    <w:p>
-      <w:proofErr w:type="spellStart"/>
-      <w:r>
-        <w:t>dtparam</w:t>
-      </w:r>
-      <w:proofErr w:type="spellEnd"/>
-      <w:r>
-        <w:t>=i2c1=off</w:t>
-      </w:r>
-    </w:p>
-    <w:p>
-      <w:proofErr w:type="spellStart"/>
-      <w:r>
-        <w:t>dtparam</w:t>
-      </w:r>
-      <w:proofErr w:type="spellEnd"/>
-      <w:r>
-        <w:t>=i2c0=on</w:t>
-      </w:r>
-    </w:p>
-    <w:p>
-      <w:r>
-        <w:t>setting i2c_arm_baudrate to 10000</w:t>
-      </w:r>
-    </w:p>
-    <w:p/>
-    <w:p>
-      <w:r>
-        <w:t>these settings seem to also have activated i2c 10 and 11</w:t>
-      </w:r>
-    </w:p>
-    <w:p>
-      <w:r>
-        <w:t>checking i2c connectivity with i2cdetect -y 0</w:t>
-      </w:r>
-    </w:p>
-    <w:p>
-      <w:r>
-        <w:t>This worked</w:t>
-      </w:r>
-    </w:p>
-    <w:p>
-      <w:r>
-        <w:t xml:space="preserve">Using i2c = </w:t>
+        <w:t xml:space="preserve"> 1, SDA is on GPIO 0</w:t>
+      </w:r>
+    </w:p>
+    <w:p/>
+    <w:p>
+      <w:r>
+        <w:t>Creat</w:t>
+      </w:r>
+      <w:r>
+        <w:t>ing</w:t>
+      </w:r>
+      <w:r>
+        <w:t xml:space="preserve"> test data</w:t>
+      </w:r>
+    </w:p>
+    <w:p>
+      <w:r>
+        <w:t>30 sec still</w:t>
+      </w:r>
+    </w:p>
+    <w:p>
+      <w:r>
+        <w:t xml:space="preserve">30 sec holding </w:t>
+      </w:r>
+      <w:proofErr w:type="spellStart"/>
+      <w:r>
+        <w:t>stillish</w:t>
+      </w:r>
+      <w:proofErr w:type="spellEnd"/>
+      <w:r>
+        <w:t xml:space="preserve"> in air</w:t>
+      </w:r>
+    </w:p>
+    <w:p>
+      <w:r>
+        <w:t>-90 to +90 yaw</w:t>
+      </w:r>
+    </w:p>
+    <w:p>
+      <w:r>
+        <w:t>+45 to – 45 pitch</w:t>
+      </w:r>
+    </w:p>
+    <w:p>
+      <w:r>
+        <w:t>-45 to +45 roll</w:t>
+      </w:r>
+    </w:p>
+    <w:p>
+      <w:r>
+        <w:t xml:space="preserve">REPEAT yaw, </w:t>
       </w:r>
       <w:proofErr w:type="gramStart"/>
       <w:r>
-        <w:t>busion.I2C(</w:t>
+        <w:t>pitch ,</w:t>
       </w:r>
       <w:proofErr w:type="gramEnd"/>
       <w:r>
-        <w:t>1,0)</w:t>
-      </w:r>
-    </w:p>
-    <w:p/>
-    <w:p/>
-    <w:p>
-      <w:r>
-        <w:t>Creat</w:t>
-      </w:r>
-      <w:r>
-        <w:t>ing</w:t>
-      </w:r>
-      <w:r>
-        <w:t xml:space="preserve"> test data</w:t>
-      </w:r>
-    </w:p>
-    <w:p>
-      <w:r>
-        <w:t>30 sec still</w:t>
-      </w:r>
-    </w:p>
-    <w:p>
-      <w:r>
-        <w:t xml:space="preserve">30 sec holding </w:t>
-      </w:r>
-      <w:proofErr w:type="spellStart"/>
-      <w:r>
-        <w:t>stillish</w:t>
-      </w:r>
-      <w:proofErr w:type="spellEnd"/>
-      <w:r>
-        <w:t xml:space="preserve"> in air</w:t>
-      </w:r>
-    </w:p>
-    <w:p>
-      <w:r>
-        <w:t>-90 to +90 yaw</w:t>
-      </w:r>
-    </w:p>
-    <w:p>
-      <w:r>
-        <w:t>+45 to – 45 pitch</w:t>
-      </w:r>
-    </w:p>
-    <w:p>
-      <w:r>
-        <w:t>-45 to +45 roll</w:t>
-      </w:r>
-    </w:p>
-    <w:p>
-      <w:r>
-        <w:t xml:space="preserve">REPEAT yaw, </w:t>
-      </w:r>
-      <w:proofErr w:type="gramStart"/>
-      <w:r>
-        <w:t>pitch ,</w:t>
-      </w:r>
-      <w:proofErr w:type="gramEnd"/>
-      <w:r>
         <w:t xml:space="preserve"> roll</w:t>
       </w:r>
     </w:p>
@@ -1457,12 +1473,12 @@
     </w:p>
     <w:p>
       <w:r>
+        <w:lastRenderedPageBreak/>
         <w:t>Fixed by reinitializing sensor</w:t>
       </w:r>
     </w:p>
     <w:p>
       <w:r>
-        <w:lastRenderedPageBreak/>
         <w:t>120 seconds (</w:t>
       </w:r>
       <w:proofErr w:type="spellStart"/>
@@ -1524,6 +1540,126 @@
     </w:sectPr>
   </w:body>
 </w:document>
+</file>
+
+<file path=word/numbering.xml><?xml version="1.0" encoding="utf-8"?>
+<w:numbering xmlns:wpc="http://schemas.microsoft.com/office/word/2010/wordprocessingCanvas" xmlns:cx="http://schemas.microsoft.com/office/drawing/2014/chartex" xmlns:cx1="http://schemas.microsoft.com/office/drawing/2015/9/8/chartex" xmlns:cx2="http://schemas.microsoft.com/office/drawing/2015/10/21/chartex" xmlns:cx3="http://schemas.microsoft.com/office/drawing/2016/5/9/chartex" xmlns:cx4="http://schemas.microsoft.com/office/drawing/2016/5/10/chartex" xmlns:cx5="http://schemas.microsoft.com/office/drawing/2016/5/11/chartex" xmlns:cx6="http://schemas.microsoft.com/office/drawing/2016/5/12/chartex" xmlns:cx7="http://schemas.microsoft.com/office/drawing/2016/5/13/chartex" xmlns:cx8="http://schemas.microsoft.com/office/drawing/2016/5/14/chartex" xmlns:mc="http://schemas.openxmlformats.org/markup-compatibility/2006" xmlns:aink="http://schemas.microsoft.com/office/drawing/2016/ink" xmlns:am3d="http://schemas.microsoft.com/office/drawing/2017/model3d" xmlns:o="urn:schemas-microsoft-com:office:office" xmlns:r="http://schemas.openxmlformats.org/officeDocument/2006/relationships" xmlns:m="http://schemas.openxmlformats.org/officeDocument/2006/math" xmlns:v="urn:schemas-microsoft-com:vml" xmlns:wp14="http://schemas.microsoft.com/office/word/2010/wordprocessingDrawing" xmlns:wp="http://schemas.openxmlformats.org/drawingml/2006/wordprocessingDrawing" xmlns:w10="urn:schemas-microsoft-com:office:word" xmlns:w="http://schemas.openxmlformats.org/wordprocessingml/2006/main" xmlns:w14="http://schemas.microsoft.com/office/word/2010/wordml" xmlns:w15="http://schemas.microsoft.com/office/word/2012/wordml" xmlns:w16cid="http://schemas.microsoft.com/office/word/2016/wordml/cid" xmlns:w16se="http://schemas.microsoft.com/office/word/2015/wordml/symex" xmlns:wpg="http://schemas.microsoft.com/office/word/2010/wordprocessingGroup" xmlns:wpi="http://schemas.microsoft.com/office/word/2010/wordprocessingInk" xmlns:wne="http://schemas.microsoft.com/office/word/2006/wordml" xmlns:wps="http://schemas.microsoft.com/office/word/2010/wordprocessingShape" mc:Ignorable="w14 w15 w16se w16cid wp14">
+  <w:abstractNum w:abstractNumId="0" w15:restartNumberingAfterBreak="0">
+    <w:nsid w:val="021F1B85"/>
+    <w:multiLevelType w:val="hybridMultilevel"/>
+    <w:tmpl w:val="9DFAF032"/>
+    <w:lvl w:ilvl="0" w:tplc="A0349304">
+      <w:numFmt w:val="bullet"/>
+      <w:lvlText w:val="-"/>
+      <w:lvlJc w:val="left"/>
+      <w:pPr>
+        <w:ind w:left="1080" w:hanging="360"/>
+      </w:pPr>
+      <w:rPr>
+        <w:rFonts w:ascii="Calibri" w:eastAsiaTheme="minorHAnsi" w:hAnsi="Calibri" w:cs="Calibri" w:hint="default"/>
+      </w:rPr>
+    </w:lvl>
+    <w:lvl w:ilvl="1" w:tplc="04090003" w:tentative="1">
+      <w:start w:val="1"/>
+      <w:numFmt w:val="bullet"/>
+      <w:lvlText w:val="o"/>
+      <w:lvlJc w:val="left"/>
+      <w:pPr>
+        <w:ind w:left="1800" w:hanging="360"/>
+      </w:pPr>
+      <w:rPr>
+        <w:rFonts w:ascii="Courier New" w:hAnsi="Courier New" w:cs="Courier New" w:hint="default"/>
+      </w:rPr>
+    </w:lvl>
+    <w:lvl w:ilvl="2" w:tplc="04090005" w:tentative="1">
+      <w:start w:val="1"/>
+      <w:numFmt w:val="bullet"/>
+      <w:lvlText w:val=""/>
+      <w:lvlJc w:val="left"/>
+      <w:pPr>
+        <w:ind w:left="2520" w:hanging="360"/>
+      </w:pPr>
+      <w:rPr>
+        <w:rFonts w:ascii="Wingdings" w:hAnsi="Wingdings" w:hint="default"/>
+      </w:rPr>
+    </w:lvl>
+    <w:lvl w:ilvl="3" w:tplc="04090001" w:tentative="1">
+      <w:start w:val="1"/>
+      <w:numFmt w:val="bullet"/>
+      <w:lvlText w:val=""/>
+      <w:lvlJc w:val="left"/>
+      <w:pPr>
+        <w:ind w:left="3240" w:hanging="360"/>
+      </w:pPr>
+      <w:rPr>
+        <w:rFonts w:ascii="Symbol" w:hAnsi="Symbol" w:hint="default"/>
+      </w:rPr>
+    </w:lvl>
+    <w:lvl w:ilvl="4" w:tplc="04090003" w:tentative="1">
+      <w:start w:val="1"/>
+      <w:numFmt w:val="bullet"/>
+      <w:lvlText w:val="o"/>
+      <w:lvlJc w:val="left"/>
+      <w:pPr>
+        <w:ind w:left="3960" w:hanging="360"/>
+      </w:pPr>
+      <w:rPr>
+        <w:rFonts w:ascii="Courier New" w:hAnsi="Courier New" w:cs="Courier New" w:hint="default"/>
+      </w:rPr>
+    </w:lvl>
+    <w:lvl w:ilvl="5" w:tplc="04090005" w:tentative="1">
+      <w:start w:val="1"/>
+      <w:numFmt w:val="bullet"/>
+      <w:lvlText w:val=""/>
+      <w:lvlJc w:val="left"/>
+      <w:pPr>
+        <w:ind w:left="4680" w:hanging="360"/>
+      </w:pPr>
+      <w:rPr>
+        <w:rFonts w:ascii="Wingdings" w:hAnsi="Wingdings" w:hint="default"/>
+      </w:rPr>
+    </w:lvl>
+    <w:lvl w:ilvl="6" w:tplc="04090001" w:tentative="1">
+      <w:start w:val="1"/>
+      <w:numFmt w:val="bullet"/>
+      <w:lvlText w:val=""/>
+      <w:lvlJc w:val="left"/>
+      <w:pPr>
+        <w:ind w:left="5400" w:hanging="360"/>
+      </w:pPr>
+      <w:rPr>
+        <w:rFonts w:ascii="Symbol" w:hAnsi="Symbol" w:hint="default"/>
+      </w:rPr>
+    </w:lvl>
+    <w:lvl w:ilvl="7" w:tplc="04090003" w:tentative="1">
+      <w:start w:val="1"/>
+      <w:numFmt w:val="bullet"/>
+      <w:lvlText w:val="o"/>
+      <w:lvlJc w:val="left"/>
+      <w:pPr>
+        <w:ind w:left="6120" w:hanging="360"/>
+      </w:pPr>
+      <w:rPr>
+        <w:rFonts w:ascii="Courier New" w:hAnsi="Courier New" w:cs="Courier New" w:hint="default"/>
+      </w:rPr>
+    </w:lvl>
+    <w:lvl w:ilvl="8" w:tplc="04090005" w:tentative="1">
+      <w:start w:val="1"/>
+      <w:numFmt w:val="bullet"/>
+      <w:lvlText w:val=""/>
+      <w:lvlJc w:val="left"/>
+      <w:pPr>
+        <w:ind w:left="6840" w:hanging="360"/>
+      </w:pPr>
+      <w:rPr>
+        <w:rFonts w:ascii="Wingdings" w:hAnsi="Wingdings" w:hint="default"/>
+      </w:rPr>
+    </w:lvl>
+  </w:abstractNum>
+  <w:num w:numId="1">
+    <w:abstractNumId w:val="0"/>
+  </w:num>
+</w:numbering>
 </file>
 
 <file path=word/styles.xml><?xml version="1.0" encoding="utf-8"?>
@@ -2046,6 +2182,17 @@
       <w:shd w:val="clear" w:color="auto" w:fill="E1DFDD"/>
     </w:rPr>
   </w:style>
+  <w:style w:type="paragraph" w:styleId="ListParagraph">
+    <w:name w:val="List Paragraph"/>
+    <w:basedOn w:val="Normal"/>
+    <w:uiPriority w:val="34"/>
+    <w:qFormat/>
+    <w:rsid w:val="00210744"/>
+    <w:pPr>
+      <w:ind w:left="720"/>
+      <w:contextualSpacing/>
+    </w:pPr>
+  </w:style>
 </w:styles>
 </file>
 

</xml_diff>

<commit_message>
update I2C configuration notes
</commit_message>
<xml_diff>
--- a/notes/IMU_Setup_notes.docx
+++ b/notes/IMU_Setup_notes.docx
@@ -88,48 +88,25 @@
       </w:r>
     </w:p>
     <w:p>
-      <w:proofErr w:type="spellStart"/>
       <w:r>
         <w:lastRenderedPageBreak/>
-        <w:t>Pupper</w:t>
-      </w:r>
-      <w:proofErr w:type="spellEnd"/>
-      <w:r>
-        <w:t xml:space="preserve"> Motors use Pins 3-16 </w:t>
-      </w:r>
-    </w:p>
-    <w:p/>
-    <w:p>
-      <w:r>
-        <w:t xml:space="preserve">Need to activate alternate </w:t>
-      </w:r>
-      <w:proofErr w:type="spellStart"/>
-      <w:r>
-        <w:t>uart</w:t>
-      </w:r>
-      <w:proofErr w:type="spellEnd"/>
-      <w:r>
-        <w:t>: enter in /boot/firmware/usercfg.txt</w:t>
-      </w:r>
-    </w:p>
-    <w:p>
-      <w:proofErr w:type="spellStart"/>
-      <w:r>
-        <w:t>enable_uart</w:t>
-      </w:r>
-      <w:proofErr w:type="spellEnd"/>
-      <w:r>
-        <w:t>=1</w:t>
-      </w:r>
-    </w:p>
-    <w:p>
-      <w:proofErr w:type="spellStart"/>
-      <w:r>
-        <w:t>dtoverlay</w:t>
-      </w:r>
-      <w:proofErr w:type="spellEnd"/>
-      <w:r>
-        <w:t>=uart5</w:t>
+        <w:t xml:space="preserve">Pupper Motors use Pins 3-16 </w:t>
+      </w:r>
+    </w:p>
+    <w:p/>
+    <w:p>
+      <w:r>
+        <w:t>Need to activate alternate uart: enter in /boot/firmware/usercfg.txt</w:t>
+      </w:r>
+    </w:p>
+    <w:p>
+      <w:r>
+        <w:t>enable_uart=1</w:t>
+      </w:r>
+    </w:p>
+    <w:p>
+      <w:r>
+        <w:t>dtoverlay=uart5</w:t>
       </w:r>
     </w:p>
     <w:p/>
@@ -156,11 +133,9 @@
             <w:tcW w:w="2337" w:type="dxa"/>
           </w:tcPr>
           <w:p>
-            <w:proofErr w:type="spellStart"/>
             <w:r>
               <w:t>Dtoverlay</w:t>
             </w:r>
-            <w:proofErr w:type="spellEnd"/>
           </w:p>
         </w:tc>
         <w:tc>
@@ -383,26 +358,13 @@
     </w:p>
     <w:p>
       <w:r>
-        <w:t xml:space="preserve">/dev/serial1 – </w:t>
-      </w:r>
-      <w:proofErr w:type="spellStart"/>
-      <w:r>
-        <w:t>seconday</w:t>
-      </w:r>
-      <w:proofErr w:type="spellEnd"/>
-      <w:r>
-        <w:t xml:space="preserve"> UART port</w:t>
-      </w:r>
-    </w:p>
-    <w:p>
-      <w:r>
-        <w:t xml:space="preserve">/dev/ttyS0 – </w:t>
-      </w:r>
-      <w:proofErr w:type="spellStart"/>
-      <w:r>
-        <w:t>miniUART</w:t>
-      </w:r>
-      <w:proofErr w:type="spellEnd"/>
+        <w:t>/dev/serial1 – seconday UART port</w:t>
+      </w:r>
+    </w:p>
+    <w:p>
+      <w:r>
+        <w:t>/dev/ttyS0 – miniUART</w:t>
+      </w:r>
     </w:p>
     <w:p>
       <w:r>
@@ -417,50 +379,13 @@
     </w:p>
     <w:p>
       <w:r>
-        <w:t xml:space="preserve">I want /dev/serial0 -&gt; /dev/ttyS0 (I want uart5 to be the primary UART and set on the </w:t>
-      </w:r>
-      <w:proofErr w:type="spellStart"/>
-      <w:r>
-        <w:t>miniUART</w:t>
-      </w:r>
-      <w:proofErr w:type="spellEnd"/>
-      <w:r>
-        <w:t>)</w:t>
-      </w:r>
-    </w:p>
-    <w:p/>
-    <w:p>
-      <w:proofErr w:type="spellStart"/>
-      <w:r>
-        <w:t>enable_uart</w:t>
-      </w:r>
-      <w:proofErr w:type="spellEnd"/>
-      <w:r>
-        <w:t>=</w:t>
-      </w:r>
-      <w:proofErr w:type="gramStart"/>
-      <w:r>
-        <w:t>1 :</w:t>
-      </w:r>
-      <w:proofErr w:type="gramEnd"/>
-      <w:r>
-        <w:t xml:space="preserve"> activates the </w:t>
-      </w:r>
-      <w:proofErr w:type="spellStart"/>
-      <w:r>
-        <w:t>miniUART</w:t>
-      </w:r>
-      <w:proofErr w:type="spellEnd"/>
-      <w:r>
-        <w:t xml:space="preserve"> and sets </w:t>
-      </w:r>
-      <w:proofErr w:type="spellStart"/>
-      <w:r>
-        <w:t>core_freq</w:t>
-      </w:r>
-      <w:proofErr w:type="spellEnd"/>
-      <w:r>
-        <w:t xml:space="preserve"> to 250MHz</w:t>
+        <w:t>I want /dev/serial0 -&gt; /dev/ttyS0 (I want uart5 to be the primary UART and set on the miniUART)</w:t>
+      </w:r>
+    </w:p>
+    <w:p/>
+    <w:p>
+      <w:r>
+        <w:t>enable_uart=1 : activates the miniUART and sets core_freq to 250MHz</w:t>
       </w:r>
     </w:p>
     <w:p>
@@ -471,90 +396,21 @@
     <w:p/>
     <w:p>
       <w:r>
-        <w:t xml:space="preserve">trying </w:t>
-      </w:r>
-      <w:proofErr w:type="spellStart"/>
-      <w:r>
-        <w:t>adafruit</w:t>
-      </w:r>
-      <w:proofErr w:type="spellEnd"/>
-      <w:r>
-        <w:t xml:space="preserve"> </w:t>
-      </w:r>
-      <w:proofErr w:type="spellStart"/>
-      <w:r>
-        <w:t>simpletest</w:t>
-      </w:r>
-      <w:proofErr w:type="spellEnd"/>
-      <w:r>
-        <w:t xml:space="preserve"> with device /dev/ttyS0 and </w:t>
-      </w:r>
-      <w:proofErr w:type="spellStart"/>
-      <w:r>
-        <w:t>rst</w:t>
-      </w:r>
-      <w:proofErr w:type="spellEnd"/>
-      <w:r>
-        <w:t xml:space="preserve">=19 (connected </w:t>
-      </w:r>
-      <w:proofErr w:type="spellStart"/>
-      <w:r>
-        <w:t>rst</w:t>
-      </w:r>
-      <w:proofErr w:type="spellEnd"/>
-      <w:r>
-        <w:t xml:space="preserve"> to GPIO19)</w:t>
-      </w:r>
-    </w:p>
-    <w:p>
-      <w:r>
-        <w:t xml:space="preserve">having to </w:t>
-      </w:r>
-      <w:proofErr w:type="spellStart"/>
-      <w:r>
-        <w:t>sudo</w:t>
-      </w:r>
-      <w:proofErr w:type="spellEnd"/>
-      <w:r>
-        <w:t xml:space="preserve"> pip install Adafruit-BNO055</w:t>
-      </w:r>
-    </w:p>
-    <w:p/>
-    <w:p>
-      <w:proofErr w:type="spellStart"/>
-      <w:r>
-        <w:t>Adafruit_GPIO</w:t>
-      </w:r>
-      <w:proofErr w:type="spellEnd"/>
-      <w:r>
-        <w:t xml:space="preserve"> does not support Rpi4, had to add </w:t>
-      </w:r>
-      <w:proofErr w:type="spellStart"/>
-      <w:r>
-        <w:t>elif</w:t>
-      </w:r>
-      <w:proofErr w:type="spellEnd"/>
-      <w:r>
-        <w:t xml:space="preserve"> to </w:t>
-      </w:r>
-      <w:r>
-        <w:t xml:space="preserve">Adafruit_GPIO/Platform.py in </w:t>
-      </w:r>
-      <w:proofErr w:type="spellStart"/>
-      <w:r>
-        <w:t>detect_</w:t>
-      </w:r>
-      <w:proofErr w:type="gramStart"/>
-      <w:r>
-        <w:t>version</w:t>
-      </w:r>
-      <w:proofErr w:type="spellEnd"/>
-      <w:r>
-        <w:t>(</w:t>
-      </w:r>
-      <w:proofErr w:type="gramEnd"/>
-      <w:r>
-        <w:t>) for BCM2711</w:t>
+        <w:t>trying adafruit simpletest with device /dev/ttyS0 and rst=19 (connected rst to GPIO19)</w:t>
+      </w:r>
+    </w:p>
+    <w:p>
+      <w:r>
+        <w:t>having to sudo pip install Adafruit-BNO055</w:t>
+      </w:r>
+    </w:p>
+    <w:p/>
+    <w:p>
+      <w:r>
+        <w:t xml:space="preserve">Adafruit_GPIO does not support Rpi4, had to add elif to </w:t>
+      </w:r>
+      <w:r>
+        <w:t>Adafruit_GPIO/Platform.py in detect_version() for BCM2711</w:t>
       </w:r>
     </w:p>
     <w:p/>
@@ -572,24 +428,14 @@
       <w:r>
         <w:t xml:space="preserve">In usercfg.txt set </w:t>
       </w:r>
-      <w:proofErr w:type="spellStart"/>
-      <w:r>
-        <w:t>dt_param</w:t>
-      </w:r>
-      <w:proofErr w:type="spellEnd"/>
-      <w:r>
-        <w:t>=i2c_arm_baudrate=10000</w:t>
-      </w:r>
-    </w:p>
-    <w:p>
-      <w:r>
-        <w:t xml:space="preserve">Source activate </w:t>
-      </w:r>
-      <w:proofErr w:type="spellStart"/>
-      <w:r>
-        <w:t>imu</w:t>
-      </w:r>
-      <w:proofErr w:type="spellEnd"/>
+      <w:r>
+        <w:t>dt_param=i2c_arm_baudrate=10000</w:t>
+      </w:r>
+    </w:p>
+    <w:p>
+      <w:r>
+        <w:t>Source activate imu</w:t>
+      </w:r>
     </w:p>
     <w:p>
       <w:r>
@@ -598,29 +444,13 @@
     </w:p>
     <w:p>
       <w:r>
-        <w:t xml:space="preserve">Permission denied trying root install </w:t>
-      </w:r>
-      <w:proofErr w:type="spellStart"/>
-      <w:r>
-        <w:t>sudo</w:t>
-      </w:r>
-      <w:proofErr w:type="spellEnd"/>
-      <w:r>
-        <w:t xml:space="preserve"> pip3</w:t>
+        <w:t>Permission denied trying root install sudo pip3</w:t>
       </w:r>
     </w:p>
     <w:p>
       <w:r>
         <w:lastRenderedPageBreak/>
-        <w:t xml:space="preserve">Ok SO, have to use UART, set </w:t>
-      </w:r>
-      <w:proofErr w:type="spellStart"/>
-      <w:r>
-        <w:t>dtoverlay</w:t>
-      </w:r>
-      <w:proofErr w:type="spellEnd"/>
-      <w:r>
-        <w:t xml:space="preserve">=uart5 to make Pin 32 TX and pin 33 </w:t>
+        <w:t xml:space="preserve">Ok SO, have to use UART, set dtoverlay=uart5 to make Pin 32 TX and pin 33 </w:t>
       </w:r>
     </w:p>
     <w:p>
@@ -629,23 +459,13 @@
       </w:r>
     </w:p>
     <w:p>
-      <w:proofErr w:type="spellStart"/>
-      <w:r>
-        <w:t>raspi-gpio</w:t>
-      </w:r>
-      <w:proofErr w:type="spellEnd"/>
-      <w:r>
-        <w:t xml:space="preserve"> get 32</w:t>
-      </w:r>
-    </w:p>
-    <w:p>
-      <w:proofErr w:type="spellStart"/>
-      <w:r>
-        <w:t>raspi-gpio</w:t>
-      </w:r>
-      <w:proofErr w:type="spellEnd"/>
-      <w:r>
-        <w:t xml:space="preserve"> get 33</w:t>
+      <w:r>
+        <w:t>raspi-gpio get 32</w:t>
+      </w:r>
+    </w:p>
+    <w:p>
+      <w:r>
+        <w:t>raspi-gpio get 33</w:t>
       </w:r>
     </w:p>
     <w:p>
@@ -655,36 +475,12 @@
     </w:p>
     <w:p>
       <w:r>
-        <w:t xml:space="preserve">Install </w:t>
-      </w:r>
-      <w:proofErr w:type="spellStart"/>
-      <w:r>
-        <w:t>circuitpython</w:t>
-      </w:r>
-      <w:proofErr w:type="spellEnd"/>
-      <w:r>
-        <w:t xml:space="preserve"> packages, </w:t>
-      </w:r>
-      <w:proofErr w:type="spellStart"/>
-      <w:r>
-        <w:t>sudo</w:t>
-      </w:r>
-      <w:proofErr w:type="spellEnd"/>
-      <w:r>
-        <w:t xml:space="preserve"> pip3 install adafruit-circuitpython-bno055</w:t>
-      </w:r>
-    </w:p>
-    <w:p>
-      <w:r>
-        <w:t xml:space="preserve">** </w:t>
-      </w:r>
-      <w:proofErr w:type="gramStart"/>
-      <w:r>
-        <w:t>Oh</w:t>
-      </w:r>
-      <w:proofErr w:type="gramEnd"/>
-      <w:r>
-        <w:t xml:space="preserve"> this might not be accurate, still says TXD0 and RXD0 and </w:t>
+        <w:t>Install circuitpython packages, sudo pip3 install adafruit-circuitpython-bno055</w:t>
+      </w:r>
+    </w:p>
+    <w:p>
+      <w:r>
+        <w:t xml:space="preserve">** Oh this might not be accurate, still says TXD0 and RXD0 and </w:t>
       </w:r>
       <w:r>
         <w:t>uart5 is not set</w:t>
@@ -693,15 +489,7 @@
     <w:p/>
     <w:p>
       <w:r>
-        <w:t xml:space="preserve">In </w:t>
-      </w:r>
-      <w:proofErr w:type="spellStart"/>
-      <w:r>
-        <w:t>ipython</w:t>
-      </w:r>
-      <w:proofErr w:type="spellEnd"/>
-      <w:r>
-        <w:t>:</w:t>
+        <w:t>In ipython:</w:t>
       </w:r>
     </w:p>
     <w:p>
@@ -715,52 +503,16 @@
       </w:r>
     </w:p>
     <w:p>
-      <w:proofErr w:type="spellStart"/>
       <w:r>
         <w:t>u</w:t>
       </w:r>
       <w:r>
-        <w:t>art</w:t>
-      </w:r>
-      <w:proofErr w:type="spellEnd"/>
-      <w:r>
-        <w:t xml:space="preserve"> = </w:t>
-      </w:r>
-      <w:proofErr w:type="spellStart"/>
-      <w:proofErr w:type="gramStart"/>
-      <w:r>
-        <w:t>serial.Serial</w:t>
-      </w:r>
-      <w:proofErr w:type="spellEnd"/>
-      <w:proofErr w:type="gramEnd"/>
-      <w:r>
-        <w:t xml:space="preserve">(‘/dev/ttyAMA0’, </w:t>
-      </w:r>
-      <w:proofErr w:type="spellStart"/>
-      <w:r>
-        <w:t>baudrate</w:t>
-      </w:r>
-      <w:proofErr w:type="spellEnd"/>
-      <w:r>
-        <w:t>=9600)</w:t>
-      </w:r>
-    </w:p>
-    <w:p>
-      <w:r>
-        <w:t>sensor = adafruit_bno055.BNO055_</w:t>
-      </w:r>
-      <w:proofErr w:type="gramStart"/>
-      <w:r>
-        <w:t>UART(</w:t>
-      </w:r>
-      <w:proofErr w:type="spellStart"/>
-      <w:proofErr w:type="gramEnd"/>
-      <w:r>
-        <w:t>uart</w:t>
-      </w:r>
-      <w:proofErr w:type="spellEnd"/>
-      <w:r>
-        <w:t>)</w:t>
+        <w:t>art = serial.Serial(‘/dev/ttyAMA0’, baudrate=9600)</w:t>
+      </w:r>
+    </w:p>
+    <w:p>
+      <w:r>
+        <w:t>sensor = adafruit_bno055.BNO055_UART(uart)</w:t>
       </w:r>
     </w:p>
     <w:p/>
@@ -794,21 +546,21 @@
         <w:rPr>
           <w:rStyle w:val="HTMLCode"/>
         </w:rPr>
-        <w:t xml:space="preserve">uart0   </w:t>
-      </w:r>
-      <w:proofErr w:type="gramStart"/>
-      <w:r>
+        <w:t>uart0   14  15              8   10</w:t>
+      </w:r>
+    </w:p>
+    <w:p>
+      <w:pPr>
+        <w:pStyle w:val="HTMLPreformatted"/>
         <w:rPr>
           <w:rStyle w:val="HTMLCode"/>
         </w:rPr>
-        <w:t>14  15</w:t>
-      </w:r>
-      <w:proofErr w:type="gramEnd"/>
+      </w:pPr>
       <w:r>
         <w:rPr>
           <w:rStyle w:val="HTMLCode"/>
         </w:rPr>
-        <w:t xml:space="preserve">              8   10</w:t>
+        <w:t>uart1   14  15              8   10</w:t>
       </w:r>
     </w:p>
     <w:p>
@@ -822,21 +574,21 @@
         <w:rPr>
           <w:rStyle w:val="HTMLCode"/>
         </w:rPr>
-        <w:t xml:space="preserve">uart1   </w:t>
-      </w:r>
-      <w:proofErr w:type="gramStart"/>
-      <w:r>
+        <w:t>uart2   0   1   2   3       27  28  (I2C)</w:t>
+      </w:r>
+    </w:p>
+    <w:p>
+      <w:pPr>
+        <w:pStyle w:val="HTMLPreformatted"/>
         <w:rPr>
           <w:rStyle w:val="HTMLCode"/>
         </w:rPr>
-        <w:t>14  15</w:t>
-      </w:r>
-      <w:proofErr w:type="gramEnd"/>
+      </w:pPr>
       <w:r>
         <w:rPr>
           <w:rStyle w:val="HTMLCode"/>
         </w:rPr>
-        <w:t xml:space="preserve">              8   10</w:t>
+        <w:t>uart3   4   5   6   7       7   29</w:t>
       </w:r>
     </w:p>
     <w:p>
@@ -850,102 +602,18 @@
         <w:rPr>
           <w:rStyle w:val="HTMLCode"/>
         </w:rPr>
-        <w:t xml:space="preserve">uart2   0   1   2   3       </w:t>
-      </w:r>
-      <w:proofErr w:type="gramStart"/>
+        <w:t>uart4   8   9   10  11      24  23  (SPI0)</w:t>
+      </w:r>
+    </w:p>
+    <w:p>
+      <w:pPr>
+        <w:pStyle w:val="HTMLPreformatted"/>
+      </w:pPr>
       <w:r>
         <w:rPr>
           <w:rStyle w:val="HTMLCode"/>
         </w:rPr>
-        <w:t>27  28</w:t>
-      </w:r>
-      <w:proofErr w:type="gramEnd"/>
-      <w:r>
-        <w:rPr>
-          <w:rStyle w:val="HTMLCode"/>
-        </w:rPr>
-        <w:t xml:space="preserve">  (I2C)</w:t>
-      </w:r>
-    </w:p>
-    <w:p>
-      <w:pPr>
-        <w:pStyle w:val="HTMLPreformatted"/>
-        <w:rPr>
-          <w:rStyle w:val="HTMLCode"/>
-        </w:rPr>
-      </w:pPr>
-      <w:r>
-        <w:rPr>
-          <w:rStyle w:val="HTMLCode"/>
-        </w:rPr>
-        <w:t>uart3   4   5   6   7       7   29</w:t>
-      </w:r>
-    </w:p>
-    <w:p>
-      <w:pPr>
-        <w:pStyle w:val="HTMLPreformatted"/>
-        <w:rPr>
-          <w:rStyle w:val="HTMLCode"/>
-        </w:rPr>
-      </w:pPr>
-      <w:r>
-        <w:rPr>
-          <w:rStyle w:val="HTMLCode"/>
-        </w:rPr>
-        <w:t xml:space="preserve">uart4   8   9   </w:t>
-      </w:r>
-      <w:proofErr w:type="gramStart"/>
-      <w:r>
-        <w:rPr>
-          <w:rStyle w:val="HTMLCode"/>
-        </w:rPr>
-        <w:t>10  11</w:t>
-      </w:r>
-      <w:proofErr w:type="gramEnd"/>
-      <w:r>
-        <w:rPr>
-          <w:rStyle w:val="HTMLCode"/>
-        </w:rPr>
-        <w:t xml:space="preserve">      24  23  (SPI0)</w:t>
-      </w:r>
-    </w:p>
-    <w:p>
-      <w:pPr>
-        <w:pStyle w:val="HTMLPreformatted"/>
-      </w:pPr>
-      <w:r>
-        <w:rPr>
-          <w:rStyle w:val="HTMLCode"/>
-        </w:rPr>
-        <w:t xml:space="preserve">uart5   </w:t>
-      </w:r>
-      <w:proofErr w:type="gramStart"/>
-      <w:r>
-        <w:rPr>
-          <w:rStyle w:val="HTMLCode"/>
-        </w:rPr>
-        <w:t>12  13</w:t>
-      </w:r>
-      <w:proofErr w:type="gramEnd"/>
-      <w:r>
-        <w:rPr>
-          <w:rStyle w:val="HTMLCode"/>
-        </w:rPr>
-        <w:t xml:space="preserve">  14  15      32  33  (</w:t>
-      </w:r>
-      <w:proofErr w:type="spellStart"/>
-      <w:r>
-        <w:rPr>
-          <w:rStyle w:val="HTMLCode"/>
-        </w:rPr>
-        <w:t>gpio</w:t>
-      </w:r>
-      <w:proofErr w:type="spellEnd"/>
-      <w:r>
-        <w:rPr>
-          <w:rStyle w:val="HTMLCode"/>
-        </w:rPr>
-        <w:t>-fan)</w:t>
+        <w:t>uart5   12  13  14  15      32  33  (gpio-fan)</w:t>
       </w:r>
     </w:p>
     <w:p/>
@@ -956,15 +624,7 @@
     </w:p>
     <w:p>
       <w:r>
-        <w:t xml:space="preserve">setting </w:t>
-      </w:r>
-      <w:proofErr w:type="spellStart"/>
-      <w:r>
-        <w:t>dtoverlay</w:t>
-      </w:r>
-      <w:proofErr w:type="spellEnd"/>
-      <w:r>
-        <w:t>=uart5 does create /dev/ttyAMA1, but why can’t I access it</w:t>
+        <w:t>setting dtoverlay=uart5 does create /dev/ttyAMA1, but why can’t I access it</w:t>
       </w:r>
     </w:p>
     <w:p/>
@@ -974,141 +634,51 @@
       </w:r>
     </w:p>
     <w:p>
-      <w:proofErr w:type="spellStart"/>
-      <w:r>
-        <w:t>lrwxrwxrwx</w:t>
-      </w:r>
-      <w:proofErr w:type="spellEnd"/>
-      <w:r>
-        <w:t xml:space="preserve"> 1 root </w:t>
-      </w:r>
-      <w:proofErr w:type="spellStart"/>
-      <w:r>
-        <w:t>root</w:t>
-      </w:r>
-      <w:proofErr w:type="spellEnd"/>
-      <w:r>
-        <w:t xml:space="preserve"> 7 Oct 14 21:06 /dev/serial1 -&gt; ttyAMA0</w:t>
-      </w:r>
-    </w:p>
-    <w:p/>
-    <w:p>
-      <w:proofErr w:type="spellStart"/>
-      <w:r>
-        <w:t>enable_uart</w:t>
-      </w:r>
-      <w:proofErr w:type="spellEnd"/>
-      <w:r>
-        <w:t>=1</w:t>
-      </w:r>
-    </w:p>
-    <w:p>
-      <w:proofErr w:type="spellStart"/>
-      <w:r>
-        <w:t>lrwxrwxrwx</w:t>
-      </w:r>
-      <w:proofErr w:type="spellEnd"/>
-      <w:r>
-        <w:t xml:space="preserve"> 1 root </w:t>
-      </w:r>
-      <w:proofErr w:type="spellStart"/>
-      <w:r>
-        <w:t>root</w:t>
-      </w:r>
-      <w:proofErr w:type="spellEnd"/>
-      <w:r>
-        <w:t xml:space="preserve"> 5 Oct 14 20:51 /dev/serial0 -&gt; ttyS0</w:t>
-      </w:r>
-    </w:p>
-    <w:p>
-      <w:proofErr w:type="spellStart"/>
-      <w:r>
-        <w:t>lrwxrwxrwx</w:t>
-      </w:r>
-      <w:proofErr w:type="spellEnd"/>
-      <w:r>
-        <w:t xml:space="preserve"> 1 root </w:t>
-      </w:r>
-      <w:proofErr w:type="spellStart"/>
-      <w:r>
-        <w:t>root</w:t>
-      </w:r>
-      <w:proofErr w:type="spellEnd"/>
-      <w:r>
-        <w:t xml:space="preserve"> 7 Oct 14 20:51 /dev/serial1 -&gt; ttyAMA0</w:t>
-      </w:r>
-    </w:p>
-    <w:p/>
-    <w:p>
-      <w:proofErr w:type="spellStart"/>
-      <w:r>
-        <w:t>enable_uart</w:t>
-      </w:r>
-      <w:proofErr w:type="spellEnd"/>
-      <w:r>
-        <w:t>=1</w:t>
-      </w:r>
-    </w:p>
-    <w:p>
-      <w:proofErr w:type="spellStart"/>
-      <w:r>
-        <w:t>dtoverlay</w:t>
-      </w:r>
-      <w:proofErr w:type="spellEnd"/>
-      <w:r>
-        <w:t>=</w:t>
-      </w:r>
-      <w:proofErr w:type="spellStart"/>
-      <w:r>
-        <w:t>miniuart-bt</w:t>
-      </w:r>
-      <w:proofErr w:type="spellEnd"/>
-    </w:p>
-    <w:p>
-      <w:proofErr w:type="spellStart"/>
-      <w:r>
-        <w:t>lrwxrwxrwx</w:t>
-      </w:r>
-      <w:proofErr w:type="spellEnd"/>
-      <w:r>
-        <w:t xml:space="preserve"> 1 root </w:t>
-      </w:r>
-      <w:proofErr w:type="spellStart"/>
-      <w:r>
-        <w:t>root</w:t>
-      </w:r>
-      <w:proofErr w:type="spellEnd"/>
-      <w:r>
-        <w:t xml:space="preserve"> 7 Oct 14 21:07 /dev/serial0 -&gt; ttyAMA0</w:t>
-      </w:r>
-    </w:p>
-    <w:p>
-      <w:proofErr w:type="spellStart"/>
-      <w:r>
-        <w:t>lrwxrwxrwx</w:t>
-      </w:r>
-      <w:proofErr w:type="spellEnd"/>
-      <w:r>
-        <w:t xml:space="preserve"> 1 root </w:t>
-      </w:r>
-      <w:proofErr w:type="spellStart"/>
-      <w:r>
-        <w:t>root</w:t>
-      </w:r>
-      <w:proofErr w:type="spellEnd"/>
-      <w:r>
-        <w:t xml:space="preserve"> 5 Oct 14 21:07 /dev/serial1 -&gt; ttyS0</w:t>
-      </w:r>
-    </w:p>
-    <w:p/>
-    <w:p>
-      <w:proofErr w:type="gramStart"/>
-      <w:r>
-        <w:t>So</w:t>
-      </w:r>
-      <w:proofErr w:type="gramEnd"/>
-      <w:r>
-        <w:t xml:space="preserve"> Bluetooth uses serial1</w:t>
+      <w:r>
+        <w:t>lrwxrwxrwx 1 root root 7 Oct 14 21:06 /dev/serial1 -&gt; ttyAMA0</w:t>
+      </w:r>
+    </w:p>
+    <w:p/>
+    <w:p>
+      <w:r>
+        <w:t>enable_uart=1</w:t>
+      </w:r>
+    </w:p>
+    <w:p>
+      <w:r>
+        <w:t>lrwxrwxrwx 1 root root 5 Oct 14 20:51 /dev/serial0 -&gt; ttyS0</w:t>
+      </w:r>
+    </w:p>
+    <w:p>
+      <w:r>
+        <w:t>lrwxrwxrwx 1 root root 7 Oct 14 20:51 /dev/serial1 -&gt; ttyAMA0</w:t>
+      </w:r>
+    </w:p>
+    <w:p/>
+    <w:p>
+      <w:r>
+        <w:t>enable_uart=1</w:t>
+      </w:r>
+    </w:p>
+    <w:p>
+      <w:r>
+        <w:t>dtoverlay=miniuart-bt</w:t>
+      </w:r>
+    </w:p>
+    <w:p>
+      <w:r>
+        <w:t>lrwxrwxrwx 1 root root 7 Oct 14 21:07 /dev/serial0 -&gt; ttyAMA0</w:t>
+      </w:r>
+    </w:p>
+    <w:p>
+      <w:r>
+        <w:t>lrwxrwxrwx 1 root root 5 Oct 14 21:07 /dev/serial1 -&gt; ttyS0</w:t>
+      </w:r>
+    </w:p>
+    <w:p/>
+    <w:p>
+      <w:r>
+        <w:t>So Bluetooth uses serial1</w:t>
       </w:r>
     </w:p>
     <w:p>
@@ -1117,48 +687,17 @@
       </w:r>
     </w:p>
     <w:p>
-      <w:proofErr w:type="spellStart"/>
-      <w:r>
-        <w:t>miniUART</w:t>
-      </w:r>
-      <w:proofErr w:type="spellEnd"/>
-      <w:r>
-        <w:t>: ttyS0</w:t>
-      </w:r>
-    </w:p>
-    <w:p/>
-    <w:p>
-      <w:proofErr w:type="gramStart"/>
-      <w:r>
-        <w:t>So</w:t>
-      </w:r>
-      <w:proofErr w:type="gramEnd"/>
-      <w:r>
-        <w:t xml:space="preserve"> with: </w:t>
-      </w:r>
-      <w:proofErr w:type="spellStart"/>
-      <w:r>
-        <w:t>enable_uart</w:t>
-      </w:r>
-      <w:proofErr w:type="spellEnd"/>
-      <w:r>
-        <w:t xml:space="preserve">=1 and </w:t>
-      </w:r>
-      <w:proofErr w:type="spellStart"/>
-      <w:r>
-        <w:t>dtoverlay</w:t>
-      </w:r>
-      <w:proofErr w:type="spellEnd"/>
-      <w:r>
-        <w:t xml:space="preserve">=uart5, Pins32/33 are setup as ttyAMA1 and I get a </w:t>
-      </w:r>
-      <w:proofErr w:type="spellStart"/>
-      <w:r>
-        <w:t>OSError</w:t>
-      </w:r>
-      <w:proofErr w:type="spellEnd"/>
-      <w:r>
-        <w:t xml:space="preserve">: </w:t>
+      <w:r>
+        <w:t>miniUART: ttyS0</w:t>
+      </w:r>
+    </w:p>
+    <w:p/>
+    <w:p>
+      <w:r>
+        <w:t xml:space="preserve">So with: enable_uart=1 and dtoverlay=uart5, Pins32/33 are setup as ttyAMA1 and I get a </w:t>
+      </w:r>
+      <w:r>
+        <w:t xml:space="preserve">OSError: </w:t>
       </w:r>
       <w:r>
         <w:t>UART access error</w:t>
@@ -1213,13 +752,8 @@
     <w:p/>
     <w:p>
       <w:r>
-        <w:t xml:space="preserve">May be able to setup other GPIO as I2C by connecting pull-up resistors between the SDA/SCL and 3.3Vin and then using i2c-gpio </w:t>
-      </w:r>
-      <w:proofErr w:type="spellStart"/>
-      <w:r>
-        <w:t>dtoverlay</w:t>
-      </w:r>
-      <w:proofErr w:type="spellEnd"/>
+        <w:t>May be able to setup other GPIO as I2C by connecting pull-up resistors between the SDA/SCL and 3.3Vin and then using i2c-gpio dtoverlay</w:t>
+      </w:r>
     </w:p>
     <w:p>
       <w:pPr>
@@ -1235,54 +769,20 @@
     </w:p>
     <w:p>
       <w:r>
-        <w:t xml:space="preserve">Following </w:t>
-      </w:r>
-      <w:proofErr w:type="spellStart"/>
-      <w:r>
-        <w:t>intructions</w:t>
-      </w:r>
-      <w:proofErr w:type="spellEnd"/>
-      <w:r>
-        <w:t xml:space="preserve"> </w:t>
-      </w:r>
-      <w:proofErr w:type="spellStart"/>
-      <w:r>
-        <w:t>board.SCL</w:t>
-      </w:r>
-      <w:proofErr w:type="spellEnd"/>
-      <w:r>
-        <w:t xml:space="preserve"> = 3 and </w:t>
-      </w:r>
-      <w:proofErr w:type="spellStart"/>
-      <w:r>
-        <w:t>board.SDA</w:t>
-      </w:r>
-      <w:proofErr w:type="spellEnd"/>
-      <w:r>
-        <w:t xml:space="preserve"> = </w:t>
+        <w:t xml:space="preserve">Following intructions board.SCL = 3 and board.SDA = </w:t>
       </w:r>
       <w:r>
         <w:t>2</w:t>
       </w:r>
     </w:p>
     <w:p>
-      <w:proofErr w:type="gramStart"/>
-      <w:r>
-        <w:t>So</w:t>
-      </w:r>
-      <w:proofErr w:type="gramEnd"/>
-      <w:r>
-        <w:t xml:space="preserve"> I should be able to setup I2C on other pins</w:t>
-      </w:r>
-    </w:p>
-    <w:p>
-      <w:proofErr w:type="gramStart"/>
-      <w:r>
-        <w:t>Also</w:t>
-      </w:r>
-      <w:proofErr w:type="gramEnd"/>
-      <w:r>
-        <w:t xml:space="preserve"> RPi4 should have internal pull-ups I can set on those pins</w:t>
+      <w:r>
+        <w:t>So I should be able to setup I2C on other pins</w:t>
+      </w:r>
+    </w:p>
+    <w:p>
+      <w:r>
+        <w:t>Also RPi4 should have internal pull-ups I can set on those pins</w:t>
       </w:r>
     </w:p>
     <w:p>
@@ -1296,244 +796,663 @@
       </w:r>
       <w:r>
         <w:t>0</w:t>
+      </w:r>
+      <w:r>
+        <w:t>000</w:t>
+      </w:r>
+    </w:p>
+    <w:p>
+      <w:r>
+        <w:t>dtparam=i2c1=off</w:t>
+      </w:r>
+    </w:p>
+    <w:p>
+      <w:r>
+        <w:t>dtparam=i2c0=on</w:t>
+      </w:r>
+    </w:p>
+    <w:p>
+      <w:r>
+        <w:t>setting i2c_arm_baudrate to 10000</w:t>
+      </w:r>
+    </w:p>
+    <w:p/>
+    <w:p>
+      <w:r>
+        <w:t>these settings seem to also have activated i2c 10 and 11</w:t>
+      </w:r>
+    </w:p>
+    <w:p>
+      <w:r>
+        <w:t>checking i2c connectivity with i2cdetect -y 0</w:t>
+      </w:r>
+    </w:p>
+    <w:p>
+      <w:r>
+        <w:t>This worked</w:t>
+      </w:r>
+    </w:p>
+    <w:p>
+      <w:r>
+        <w:t>Using i2c = busio.I2C(1,0)</w:t>
+      </w:r>
+    </w:p>
+    <w:p>
+      <w:r>
+        <w:t>So SCL is on GPIO 1, SDA is on GPIO 0</w:t>
+      </w:r>
+    </w:p>
+    <w:p/>
+    <w:p>
+      <w:r>
+        <w:t>Creat</w:t>
+      </w:r>
+      <w:r>
+        <w:t>ing</w:t>
+      </w:r>
+      <w:r>
+        <w:t xml:space="preserve"> test data</w:t>
+      </w:r>
+    </w:p>
+    <w:p>
+      <w:r>
+        <w:t>30 sec still</w:t>
+      </w:r>
+    </w:p>
+    <w:p>
+      <w:r>
+        <w:t>30 sec holding stillish in air</w:t>
+      </w:r>
+    </w:p>
+    <w:p>
+      <w:r>
+        <w:t>-90 to +90 yaw</w:t>
+      </w:r>
+    </w:p>
+    <w:p>
+      <w:r>
+        <w:t>+45 to – 45 pitch</w:t>
+      </w:r>
+    </w:p>
+    <w:p>
+      <w:r>
+        <w:t>-45 to +45 roll</w:t>
+      </w:r>
+    </w:p>
+    <w:p>
+      <w:r>
+        <w:t>REPEAT yaw, pitch , roll</w:t>
+      </w:r>
+    </w:p>
+    <w:p>
+      <w:r>
+        <w:t>SLOW</w:t>
+      </w:r>
+    </w:p>
+    <w:p>
+      <w:r>
+        <w:t>5” forward</w:t>
+      </w:r>
+    </w:p>
+    <w:p>
+      <w:r>
+        <w:t>5” back</w:t>
+      </w:r>
+    </w:p>
+    <w:p>
+      <w:r>
+        <w:t>3.5” left</w:t>
+      </w:r>
+    </w:p>
+    <w:p>
+      <w:r>
+        <w:t>3.5” right</w:t>
+      </w:r>
+    </w:p>
+    <w:p>
+      <w:r>
+        <w:t>FAST</w:t>
+      </w:r>
+    </w:p>
+    <w:p>
+      <w:r>
+        <w:t>Same moves</w:t>
+      </w:r>
+    </w:p>
+    <w:p>
+      <w:r>
+        <w:t xml:space="preserve">Lift in air, move </w:t>
+      </w:r>
+      <w:r>
+        <w:t>slow then fast</w:t>
+      </w:r>
+    </w:p>
+    <w:p>
+      <w:r>
+        <w:t>Set down</w:t>
+      </w:r>
+    </w:p>
+    <w:p/>
+    <w:p>
+      <w:r>
+        <w:t>Sensor started reporting None values at some point</w:t>
+      </w:r>
+    </w:p>
+    <w:p>
+      <w:r>
+        <w:lastRenderedPageBreak/>
+        <w:t>Fixed by reinitializing sensor</w:t>
+      </w:r>
+    </w:p>
+    <w:p>
+      <w:r>
+        <w:t>120 seconds (ish)</w:t>
+      </w:r>
+    </w:p>
+    <w:p>
+      <w:r>
+        <w:t>5795 readings (expected rate is 60Hz, implemented with time.sleep(1/60))</w:t>
+      </w:r>
+    </w:p>
+    <w:p>
+      <w:r>
+        <w:t>270 dropped euler angles (4.7%)</w:t>
+      </w:r>
+    </w:p>
+    <w:p>
+      <w:r>
+        <w:t>203 dropped acceleration values (3.5%)</w:t>
+      </w:r>
+    </w:p>
+    <w:p>
+      <w:r>
+        <w:t>13 both were missing</w:t>
+      </w:r>
+    </w:p>
+    <w:p/>
+    <w:p/>
+    <w:p/>
+    <w:p>
+      <w:r>
+        <w:t>Info for i2c configurations</w:t>
       </w:r>
       <w:bookmarkStart w:id="0" w:name="_GoBack"/>
       <w:bookmarkEnd w:id="0"/>
-      <w:r>
-        <w:t>000</w:t>
-      </w:r>
-    </w:p>
-    <w:p>
-      <w:proofErr w:type="spellStart"/>
-      <w:r>
-        <w:t>dtparam</w:t>
-      </w:r>
-      <w:proofErr w:type="spellEnd"/>
-      <w:r>
-        <w:t>=i2c1=off</w:t>
-      </w:r>
-    </w:p>
-    <w:p>
-      <w:proofErr w:type="spellStart"/>
-      <w:r>
-        <w:t>dtparam</w:t>
-      </w:r>
-      <w:proofErr w:type="spellEnd"/>
-      <w:r>
-        <w:t>=i2c0=on</w:t>
-      </w:r>
-    </w:p>
-    <w:p>
-      <w:r>
-        <w:t>setting i2c_arm_baudrate to 10000</w:t>
-      </w:r>
-    </w:p>
-    <w:p/>
-    <w:p>
-      <w:r>
-        <w:t>these settings seem to also have activated i2c 10 and 11</w:t>
-      </w:r>
-    </w:p>
-    <w:p>
-      <w:r>
-        <w:t>checking i2c connectivity with i2cdetect -y 0</w:t>
-      </w:r>
-    </w:p>
-    <w:p>
-      <w:r>
-        <w:t>This worked</w:t>
-      </w:r>
-    </w:p>
-    <w:p>
-      <w:r>
-        <w:t xml:space="preserve">Using i2c = </w:t>
-      </w:r>
-      <w:proofErr w:type="gramStart"/>
-      <w:r>
-        <w:t>busio.I2C(</w:t>
-      </w:r>
-      <w:proofErr w:type="gramEnd"/>
-      <w:r>
-        <w:t>1,0)</w:t>
-      </w:r>
-    </w:p>
-    <w:p>
-      <w:r>
-        <w:t>So SCL is on GPIO 1, SDA is on GPIO 0</w:t>
-      </w:r>
-    </w:p>
-    <w:p/>
-    <w:p>
-      <w:r>
-        <w:t>Creat</w:t>
-      </w:r>
-      <w:r>
-        <w:t>ing</w:t>
-      </w:r>
-      <w:r>
-        <w:t xml:space="preserve"> test data</w:t>
-      </w:r>
-    </w:p>
-    <w:p>
-      <w:r>
-        <w:t>30 sec still</w:t>
-      </w:r>
-    </w:p>
-    <w:p>
-      <w:r>
-        <w:t xml:space="preserve">30 sec holding </w:t>
-      </w:r>
-      <w:proofErr w:type="spellStart"/>
-      <w:r>
-        <w:t>stillish</w:t>
-      </w:r>
-      <w:proofErr w:type="spellEnd"/>
-      <w:r>
-        <w:t xml:space="preserve"> in air</w:t>
-      </w:r>
-    </w:p>
-    <w:p>
-      <w:r>
-        <w:t>-90 to +90 yaw</w:t>
-      </w:r>
-    </w:p>
-    <w:p>
-      <w:r>
-        <w:t>+45 to – 45 pitch</w:t>
-      </w:r>
-    </w:p>
-    <w:p>
-      <w:r>
-        <w:t>-45 to +45 roll</w:t>
-      </w:r>
-    </w:p>
-    <w:p>
-      <w:r>
-        <w:t xml:space="preserve">REPEAT yaw, </w:t>
-      </w:r>
-      <w:proofErr w:type="gramStart"/>
-      <w:r>
-        <w:t>pitch ,</w:t>
-      </w:r>
-      <w:proofErr w:type="gramEnd"/>
-      <w:r>
-        <w:t xml:space="preserve"> roll</w:t>
-      </w:r>
-    </w:p>
-    <w:p>
-      <w:r>
-        <w:t>SLOW</w:t>
-      </w:r>
-    </w:p>
-    <w:p>
-      <w:r>
-        <w:t>5” forward</w:t>
-      </w:r>
-    </w:p>
-    <w:p>
-      <w:r>
-        <w:t>5” back</w:t>
-      </w:r>
-    </w:p>
-    <w:p>
-      <w:r>
-        <w:t>3.5” left</w:t>
-      </w:r>
-    </w:p>
-    <w:p>
-      <w:r>
-        <w:t>3.5” right</w:t>
-      </w:r>
-    </w:p>
-    <w:p>
-      <w:r>
-        <w:t>FAST</w:t>
-      </w:r>
-    </w:p>
-    <w:p>
-      <w:r>
-        <w:t>Same moves</w:t>
-      </w:r>
-    </w:p>
-    <w:p>
-      <w:r>
-        <w:t xml:space="preserve">Lift in air, move </w:t>
-      </w:r>
-      <w:r>
-        <w:t>slow then fast</w:t>
-      </w:r>
-    </w:p>
-    <w:p>
-      <w:r>
-        <w:t>Set down</w:t>
-      </w:r>
-    </w:p>
-    <w:p/>
-    <w:p>
-      <w:r>
-        <w:t>Sensor started reporting None values at some point</w:t>
-      </w:r>
-    </w:p>
-    <w:p>
-      <w:r>
-        <w:lastRenderedPageBreak/>
-        <w:t>Fixed by reinitializing sensor</w:t>
-      </w:r>
-    </w:p>
-    <w:p>
-      <w:r>
-        <w:t>120 seconds (</w:t>
-      </w:r>
-      <w:proofErr w:type="spellStart"/>
-      <w:r>
-        <w:t>ish</w:t>
-      </w:r>
-      <w:proofErr w:type="spellEnd"/>
-      <w:r>
-        <w:t>)</w:t>
-      </w:r>
-    </w:p>
-    <w:p>
-      <w:r>
-        <w:t xml:space="preserve">5795 readings (expected rate is 60Hz, implemented with </w:t>
-      </w:r>
-      <w:proofErr w:type="spellStart"/>
-      <w:proofErr w:type="gramStart"/>
-      <w:r>
-        <w:t>time.sleep</w:t>
-      </w:r>
-      <w:proofErr w:type="spellEnd"/>
-      <w:proofErr w:type="gramEnd"/>
-      <w:r>
-        <w:t>(1/60))</w:t>
-      </w:r>
-    </w:p>
-    <w:p>
-      <w:r>
-        <w:t xml:space="preserve">270 dropped </w:t>
-      </w:r>
-      <w:proofErr w:type="spellStart"/>
-      <w:r>
-        <w:t>euler</w:t>
-      </w:r>
-      <w:proofErr w:type="spellEnd"/>
-      <w:r>
-        <w:t xml:space="preserve"> angles (4.7%)</w:t>
-      </w:r>
-    </w:p>
-    <w:p>
-      <w:r>
-        <w:t>203 dropped acceleration values (3.5%)</w:t>
-      </w:r>
-    </w:p>
-    <w:p>
-      <w:r>
-        <w:t>13 both were missing</w:t>
-      </w:r>
-    </w:p>
-    <w:p/>
-    <w:p/>
-    <w:p/>
+    </w:p>
+    <w:p>
+      <w:pPr>
+        <w:tabs>
+          <w:tab w:val="left" w:pos="916"/>
+          <w:tab w:val="left" w:pos="1832"/>
+          <w:tab w:val="left" w:pos="2748"/>
+          <w:tab w:val="left" w:pos="3664"/>
+          <w:tab w:val="left" w:pos="4580"/>
+          <w:tab w:val="left" w:pos="5496"/>
+          <w:tab w:val="left" w:pos="6412"/>
+          <w:tab w:val="left" w:pos="7328"/>
+          <w:tab w:val="left" w:pos="8244"/>
+          <w:tab w:val="left" w:pos="9160"/>
+          <w:tab w:val="left" w:pos="10076"/>
+          <w:tab w:val="left" w:pos="10992"/>
+          <w:tab w:val="left" w:pos="11908"/>
+          <w:tab w:val="left" w:pos="12824"/>
+          <w:tab w:val="left" w:pos="13740"/>
+          <w:tab w:val="left" w:pos="14656"/>
+        </w:tabs>
+        <w:rPr>
+          <w:rFonts w:ascii="Courier New" w:eastAsia="Times New Roman" w:hAnsi="Courier New" w:cs="Courier New"/>
+          <w:sz w:val="20"/>
+          <w:szCs w:val="20"/>
+        </w:rPr>
+      </w:pPr>
+      <w:r>
+        <w:rPr>
+          <w:rFonts w:ascii="Courier New" w:eastAsia="Times New Roman" w:hAnsi="Courier New" w:cs="Courier New"/>
+          <w:sz w:val="20"/>
+          <w:szCs w:val="20"/>
+        </w:rPr>
+        <w:t># *** I2C ***</w:t>
+      </w:r>
+    </w:p>
+    <w:p>
+      <w:pPr>
+        <w:tabs>
+          <w:tab w:val="left" w:pos="916"/>
+          <w:tab w:val="left" w:pos="1832"/>
+          <w:tab w:val="left" w:pos="2748"/>
+          <w:tab w:val="left" w:pos="3664"/>
+          <w:tab w:val="left" w:pos="4580"/>
+          <w:tab w:val="left" w:pos="5496"/>
+          <w:tab w:val="left" w:pos="6412"/>
+          <w:tab w:val="left" w:pos="7328"/>
+          <w:tab w:val="left" w:pos="8244"/>
+          <w:tab w:val="left" w:pos="9160"/>
+          <w:tab w:val="left" w:pos="10076"/>
+          <w:tab w:val="left" w:pos="10992"/>
+          <w:tab w:val="left" w:pos="11908"/>
+          <w:tab w:val="left" w:pos="12824"/>
+          <w:tab w:val="left" w:pos="13740"/>
+          <w:tab w:val="left" w:pos="14656"/>
+        </w:tabs>
+        <w:rPr>
+          <w:rFonts w:ascii="Courier New" w:eastAsia="Times New Roman" w:hAnsi="Courier New" w:cs="Courier New"/>
+          <w:sz w:val="20"/>
+          <w:szCs w:val="20"/>
+        </w:rPr>
+      </w:pPr>
+      <w:r>
+        <w:rPr>
+          <w:rFonts w:ascii="Courier New" w:eastAsia="Times New Roman" w:hAnsi="Courier New" w:cs="Courier New"/>
+          <w:sz w:val="20"/>
+          <w:szCs w:val="20"/>
+        </w:rPr>
+        <w:t># *** Changingspeed***</w:t>
+      </w:r>
+    </w:p>
+    <w:p>
+      <w:pPr>
+        <w:tabs>
+          <w:tab w:val="left" w:pos="916"/>
+          <w:tab w:val="left" w:pos="1832"/>
+          <w:tab w:val="left" w:pos="2748"/>
+          <w:tab w:val="left" w:pos="3664"/>
+          <w:tab w:val="left" w:pos="4580"/>
+          <w:tab w:val="left" w:pos="5496"/>
+          <w:tab w:val="left" w:pos="6412"/>
+          <w:tab w:val="left" w:pos="7328"/>
+          <w:tab w:val="left" w:pos="8244"/>
+          <w:tab w:val="left" w:pos="9160"/>
+          <w:tab w:val="left" w:pos="10076"/>
+          <w:tab w:val="left" w:pos="10992"/>
+          <w:tab w:val="left" w:pos="11908"/>
+          <w:tab w:val="left" w:pos="12824"/>
+          <w:tab w:val="left" w:pos="13740"/>
+          <w:tab w:val="left" w:pos="14656"/>
+        </w:tabs>
+        <w:rPr>
+          <w:rFonts w:ascii="Courier New" w:eastAsia="Times New Roman" w:hAnsi="Courier New" w:cs="Courier New"/>
+          <w:sz w:val="20"/>
+          <w:szCs w:val="20"/>
+        </w:rPr>
+      </w:pPr>
+      <w:r>
+        <w:rPr>
+          <w:rFonts w:ascii="Courier New" w:eastAsia="Times New Roman" w:hAnsi="Courier New" w:cs="Courier New"/>
+          <w:sz w:val="20"/>
+          <w:szCs w:val="20"/>
+        </w:rPr>
+        <w:t># dtparam=i2c_arm=on,i2c_arm_baudrate=50000</w:t>
+      </w:r>
+    </w:p>
+    <w:p>
+      <w:pPr>
+        <w:tabs>
+          <w:tab w:val="left" w:pos="916"/>
+          <w:tab w:val="left" w:pos="1832"/>
+          <w:tab w:val="left" w:pos="2748"/>
+          <w:tab w:val="left" w:pos="3664"/>
+          <w:tab w:val="left" w:pos="4580"/>
+          <w:tab w:val="left" w:pos="5496"/>
+          <w:tab w:val="left" w:pos="6412"/>
+          <w:tab w:val="left" w:pos="7328"/>
+          <w:tab w:val="left" w:pos="8244"/>
+          <w:tab w:val="left" w:pos="9160"/>
+          <w:tab w:val="left" w:pos="10076"/>
+          <w:tab w:val="left" w:pos="10992"/>
+          <w:tab w:val="left" w:pos="11908"/>
+          <w:tab w:val="left" w:pos="12824"/>
+          <w:tab w:val="left" w:pos="13740"/>
+          <w:tab w:val="left" w:pos="14656"/>
+        </w:tabs>
+        <w:rPr>
+          <w:rFonts w:ascii="Courier New" w:eastAsia="Times New Roman" w:hAnsi="Courier New" w:cs="Courier New"/>
+          <w:sz w:val="20"/>
+          <w:szCs w:val="20"/>
+        </w:rPr>
+      </w:pPr>
+      <w:r>
+        <w:rPr>
+          <w:rFonts w:ascii="Courier New" w:eastAsia="Times New Roman" w:hAnsi="Courier New" w:cs="Courier New"/>
+          <w:sz w:val="20"/>
+          <w:szCs w:val="20"/>
+        </w:rPr>
+        <w:t># dtparam=i2c_arm=on,i2c_arm_baudrate=100000</w:t>
+      </w:r>
+    </w:p>
+    <w:p>
+      <w:pPr>
+        <w:tabs>
+          <w:tab w:val="left" w:pos="916"/>
+          <w:tab w:val="left" w:pos="1832"/>
+          <w:tab w:val="left" w:pos="2748"/>
+          <w:tab w:val="left" w:pos="3664"/>
+          <w:tab w:val="left" w:pos="4580"/>
+          <w:tab w:val="left" w:pos="5496"/>
+          <w:tab w:val="left" w:pos="6412"/>
+          <w:tab w:val="left" w:pos="7328"/>
+          <w:tab w:val="left" w:pos="8244"/>
+          <w:tab w:val="left" w:pos="9160"/>
+          <w:tab w:val="left" w:pos="10076"/>
+          <w:tab w:val="left" w:pos="10992"/>
+          <w:tab w:val="left" w:pos="11908"/>
+          <w:tab w:val="left" w:pos="12824"/>
+          <w:tab w:val="left" w:pos="13740"/>
+          <w:tab w:val="left" w:pos="14656"/>
+        </w:tabs>
+        <w:rPr>
+          <w:rFonts w:ascii="Courier New" w:eastAsia="Times New Roman" w:hAnsi="Courier New" w:cs="Courier New"/>
+          <w:sz w:val="20"/>
+          <w:szCs w:val="20"/>
+        </w:rPr>
+      </w:pPr>
+      <w:r>
+        <w:rPr>
+          <w:rFonts w:ascii="Courier New" w:eastAsia="Times New Roman" w:hAnsi="Courier New" w:cs="Courier New"/>
+          <w:sz w:val="20"/>
+          <w:szCs w:val="20"/>
+        </w:rPr>
+        <w:t># dtparam=i2c_arm=on,i2c_arm_baudrate=400000</w:t>
+      </w:r>
+    </w:p>
+    <w:p>
+      <w:pPr>
+        <w:tabs>
+          <w:tab w:val="left" w:pos="916"/>
+          <w:tab w:val="left" w:pos="1832"/>
+          <w:tab w:val="left" w:pos="2748"/>
+          <w:tab w:val="left" w:pos="3664"/>
+          <w:tab w:val="left" w:pos="4580"/>
+          <w:tab w:val="left" w:pos="5496"/>
+          <w:tab w:val="left" w:pos="6412"/>
+          <w:tab w:val="left" w:pos="7328"/>
+          <w:tab w:val="left" w:pos="8244"/>
+          <w:tab w:val="left" w:pos="9160"/>
+          <w:tab w:val="left" w:pos="10076"/>
+          <w:tab w:val="left" w:pos="10992"/>
+          <w:tab w:val="left" w:pos="11908"/>
+          <w:tab w:val="left" w:pos="12824"/>
+          <w:tab w:val="left" w:pos="13740"/>
+          <w:tab w:val="left" w:pos="14656"/>
+        </w:tabs>
+        <w:rPr>
+          <w:rFonts w:ascii="Courier New" w:eastAsia="Times New Roman" w:hAnsi="Courier New" w:cs="Courier New"/>
+          <w:sz w:val="20"/>
+          <w:szCs w:val="20"/>
+        </w:rPr>
+      </w:pPr>
+      <w:r>
+        <w:rPr>
+          <w:rFonts w:ascii="Courier New" w:eastAsia="Times New Roman" w:hAnsi="Courier New" w:cs="Courier New"/>
+          <w:sz w:val="20"/>
+          <w:szCs w:val="20"/>
+        </w:rPr>
+        <w:t>dtparam=i2c_arm=on,i2c_arm_baudrate=1000000</w:t>
+      </w:r>
+    </w:p>
+    <w:p>
+      <w:pPr>
+        <w:tabs>
+          <w:tab w:val="left" w:pos="916"/>
+          <w:tab w:val="left" w:pos="1832"/>
+          <w:tab w:val="left" w:pos="2748"/>
+          <w:tab w:val="left" w:pos="3664"/>
+          <w:tab w:val="left" w:pos="4580"/>
+          <w:tab w:val="left" w:pos="5496"/>
+          <w:tab w:val="left" w:pos="6412"/>
+          <w:tab w:val="left" w:pos="7328"/>
+          <w:tab w:val="left" w:pos="8244"/>
+          <w:tab w:val="left" w:pos="9160"/>
+          <w:tab w:val="left" w:pos="10076"/>
+          <w:tab w:val="left" w:pos="10992"/>
+          <w:tab w:val="left" w:pos="11908"/>
+          <w:tab w:val="left" w:pos="12824"/>
+          <w:tab w:val="left" w:pos="13740"/>
+          <w:tab w:val="left" w:pos="14656"/>
+        </w:tabs>
+        <w:rPr>
+          <w:rFonts w:ascii="Courier New" w:eastAsia="Times New Roman" w:hAnsi="Courier New" w:cs="Courier New"/>
+          <w:sz w:val="20"/>
+          <w:szCs w:val="20"/>
+        </w:rPr>
+      </w:pPr>
+    </w:p>
+    <w:p>
+      <w:pPr>
+        <w:tabs>
+          <w:tab w:val="left" w:pos="916"/>
+          <w:tab w:val="left" w:pos="1832"/>
+          <w:tab w:val="left" w:pos="2748"/>
+          <w:tab w:val="left" w:pos="3664"/>
+          <w:tab w:val="left" w:pos="4580"/>
+          <w:tab w:val="left" w:pos="5496"/>
+          <w:tab w:val="left" w:pos="6412"/>
+          <w:tab w:val="left" w:pos="7328"/>
+          <w:tab w:val="left" w:pos="8244"/>
+          <w:tab w:val="left" w:pos="9160"/>
+          <w:tab w:val="left" w:pos="10076"/>
+          <w:tab w:val="left" w:pos="10992"/>
+          <w:tab w:val="left" w:pos="11908"/>
+          <w:tab w:val="left" w:pos="12824"/>
+          <w:tab w:val="left" w:pos="13740"/>
+          <w:tab w:val="left" w:pos="14656"/>
+        </w:tabs>
+        <w:rPr>
+          <w:rFonts w:ascii="Courier New" w:eastAsia="Times New Roman" w:hAnsi="Courier New" w:cs="Courier New"/>
+          <w:sz w:val="20"/>
+          <w:szCs w:val="20"/>
+        </w:rPr>
+      </w:pPr>
+      <w:r>
+        <w:rPr>
+          <w:rFonts w:ascii="Courier New" w:eastAsia="Times New Roman" w:hAnsi="Courier New" w:cs="Courier New"/>
+          <w:sz w:val="20"/>
+          <w:szCs w:val="20"/>
+        </w:rPr>
+        <w:t># *** Configuring two I2 buses ***</w:t>
+      </w:r>
+    </w:p>
+    <w:p>
+      <w:pPr>
+        <w:tabs>
+          <w:tab w:val="left" w:pos="916"/>
+          <w:tab w:val="left" w:pos="1832"/>
+          <w:tab w:val="left" w:pos="2748"/>
+          <w:tab w:val="left" w:pos="3664"/>
+          <w:tab w:val="left" w:pos="4580"/>
+          <w:tab w:val="left" w:pos="5496"/>
+          <w:tab w:val="left" w:pos="6412"/>
+          <w:tab w:val="left" w:pos="7328"/>
+          <w:tab w:val="left" w:pos="8244"/>
+          <w:tab w:val="left" w:pos="9160"/>
+          <w:tab w:val="left" w:pos="10076"/>
+          <w:tab w:val="left" w:pos="10992"/>
+          <w:tab w:val="left" w:pos="11908"/>
+          <w:tab w:val="left" w:pos="12824"/>
+          <w:tab w:val="left" w:pos="13740"/>
+          <w:tab w:val="left" w:pos="14656"/>
+        </w:tabs>
+        <w:rPr>
+          <w:rFonts w:ascii="Courier New" w:eastAsia="Times New Roman" w:hAnsi="Courier New" w:cs="Courier New"/>
+          <w:sz w:val="20"/>
+          <w:szCs w:val="20"/>
+        </w:rPr>
+      </w:pPr>
+      <w:r>
+        <w:rPr>
+          <w:rFonts w:ascii="Courier New" w:eastAsia="Times New Roman" w:hAnsi="Courier New" w:cs="Courier New"/>
+          <w:sz w:val="20"/>
+          <w:szCs w:val="20"/>
+        </w:rPr>
+        <w:t>dtoverlay=i2c1,pins_2_3   (board pins  3,  5)</w:t>
+      </w:r>
+    </w:p>
+    <w:p>
+      <w:pPr>
+        <w:tabs>
+          <w:tab w:val="left" w:pos="916"/>
+          <w:tab w:val="left" w:pos="1832"/>
+          <w:tab w:val="left" w:pos="2748"/>
+          <w:tab w:val="left" w:pos="3664"/>
+          <w:tab w:val="left" w:pos="4580"/>
+          <w:tab w:val="left" w:pos="5496"/>
+          <w:tab w:val="left" w:pos="6412"/>
+          <w:tab w:val="left" w:pos="7328"/>
+          <w:tab w:val="left" w:pos="8244"/>
+          <w:tab w:val="left" w:pos="9160"/>
+          <w:tab w:val="left" w:pos="10076"/>
+          <w:tab w:val="left" w:pos="10992"/>
+          <w:tab w:val="left" w:pos="11908"/>
+          <w:tab w:val="left" w:pos="12824"/>
+          <w:tab w:val="left" w:pos="13740"/>
+          <w:tab w:val="left" w:pos="14656"/>
+        </w:tabs>
+        <w:rPr>
+          <w:rFonts w:ascii="Courier New" w:eastAsia="Times New Roman" w:hAnsi="Courier New" w:cs="Courier New"/>
+          <w:sz w:val="20"/>
+          <w:szCs w:val="20"/>
+        </w:rPr>
+      </w:pPr>
+      <w:r>
+        <w:rPr>
+          <w:rFonts w:ascii="Courier New" w:eastAsia="Times New Roman" w:hAnsi="Courier New" w:cs="Courier New"/>
+          <w:sz w:val="20"/>
+          <w:szCs w:val="20"/>
+        </w:rPr>
+        <w:t>dtoverlay=i2c3,pins_4_5   (board pins  7, 29)</w:t>
+      </w:r>
+    </w:p>
+    <w:p>
+      <w:pPr>
+        <w:tabs>
+          <w:tab w:val="left" w:pos="916"/>
+          <w:tab w:val="left" w:pos="1832"/>
+          <w:tab w:val="left" w:pos="2748"/>
+          <w:tab w:val="left" w:pos="3664"/>
+          <w:tab w:val="left" w:pos="4580"/>
+          <w:tab w:val="left" w:pos="5496"/>
+          <w:tab w:val="left" w:pos="6412"/>
+          <w:tab w:val="left" w:pos="7328"/>
+          <w:tab w:val="left" w:pos="8244"/>
+          <w:tab w:val="left" w:pos="9160"/>
+          <w:tab w:val="left" w:pos="10076"/>
+          <w:tab w:val="left" w:pos="10992"/>
+          <w:tab w:val="left" w:pos="11908"/>
+          <w:tab w:val="left" w:pos="12824"/>
+          <w:tab w:val="left" w:pos="13740"/>
+          <w:tab w:val="left" w:pos="14656"/>
+        </w:tabs>
+        <w:rPr>
+          <w:rFonts w:ascii="Courier New" w:eastAsia="Times New Roman" w:hAnsi="Courier New" w:cs="Courier New"/>
+          <w:sz w:val="20"/>
+          <w:szCs w:val="20"/>
+        </w:rPr>
+      </w:pPr>
+    </w:p>
+    <w:p>
+      <w:pPr>
+        <w:tabs>
+          <w:tab w:val="left" w:pos="916"/>
+          <w:tab w:val="left" w:pos="1832"/>
+          <w:tab w:val="left" w:pos="2748"/>
+          <w:tab w:val="left" w:pos="3664"/>
+          <w:tab w:val="left" w:pos="4580"/>
+          <w:tab w:val="left" w:pos="5496"/>
+          <w:tab w:val="left" w:pos="6412"/>
+          <w:tab w:val="left" w:pos="7328"/>
+          <w:tab w:val="left" w:pos="8244"/>
+          <w:tab w:val="left" w:pos="9160"/>
+          <w:tab w:val="left" w:pos="10076"/>
+          <w:tab w:val="left" w:pos="10992"/>
+          <w:tab w:val="left" w:pos="11908"/>
+          <w:tab w:val="left" w:pos="12824"/>
+          <w:tab w:val="left" w:pos="13740"/>
+          <w:tab w:val="left" w:pos="14656"/>
+        </w:tabs>
+        <w:rPr>
+          <w:rFonts w:ascii="Courier New" w:eastAsia="Times New Roman" w:hAnsi="Courier New" w:cs="Courier New"/>
+          <w:sz w:val="20"/>
+          <w:szCs w:val="20"/>
+        </w:rPr>
+      </w:pPr>
+      <w:r>
+        <w:rPr>
+          <w:rFonts w:ascii="Courier New" w:eastAsia="Times New Roman" w:hAnsi="Courier New" w:cs="Courier New"/>
+          <w:sz w:val="20"/>
+          <w:szCs w:val="20"/>
+        </w:rPr>
+        <w:t># dtoverlay=i2c4,pins_6_7   (board pins 31, 26)</w:t>
+      </w:r>
+    </w:p>
+    <w:p>
+      <w:pPr>
+        <w:tabs>
+          <w:tab w:val="left" w:pos="916"/>
+          <w:tab w:val="left" w:pos="1832"/>
+          <w:tab w:val="left" w:pos="2748"/>
+          <w:tab w:val="left" w:pos="3664"/>
+          <w:tab w:val="left" w:pos="4580"/>
+          <w:tab w:val="left" w:pos="5496"/>
+          <w:tab w:val="left" w:pos="6412"/>
+          <w:tab w:val="left" w:pos="7328"/>
+          <w:tab w:val="left" w:pos="8244"/>
+          <w:tab w:val="left" w:pos="9160"/>
+          <w:tab w:val="left" w:pos="10076"/>
+          <w:tab w:val="left" w:pos="10992"/>
+          <w:tab w:val="left" w:pos="11908"/>
+          <w:tab w:val="left" w:pos="12824"/>
+          <w:tab w:val="left" w:pos="13740"/>
+          <w:tab w:val="left" w:pos="14656"/>
+        </w:tabs>
+        <w:rPr>
+          <w:rFonts w:ascii="Courier New" w:eastAsia="Times New Roman" w:hAnsi="Courier New" w:cs="Courier New"/>
+          <w:sz w:val="20"/>
+          <w:szCs w:val="20"/>
+        </w:rPr>
+      </w:pPr>
+      <w:r>
+        <w:rPr>
+          <w:rFonts w:ascii="Courier New" w:eastAsia="Times New Roman" w:hAnsi="Courier New" w:cs="Courier New"/>
+          <w:sz w:val="20"/>
+          <w:szCs w:val="20"/>
+        </w:rPr>
+        <w:t># dtoverlay=i2c5,pins_12_13 (board pins 32, 33)</w:t>
+      </w:r>
+    </w:p>
+    <w:p>
+      <w:pPr>
+        <w:tabs>
+          <w:tab w:val="left" w:pos="916"/>
+          <w:tab w:val="left" w:pos="1832"/>
+          <w:tab w:val="left" w:pos="2748"/>
+          <w:tab w:val="left" w:pos="3664"/>
+          <w:tab w:val="left" w:pos="4580"/>
+          <w:tab w:val="left" w:pos="5496"/>
+          <w:tab w:val="left" w:pos="6412"/>
+          <w:tab w:val="left" w:pos="7328"/>
+          <w:tab w:val="left" w:pos="8244"/>
+          <w:tab w:val="left" w:pos="9160"/>
+          <w:tab w:val="left" w:pos="10076"/>
+          <w:tab w:val="left" w:pos="10992"/>
+          <w:tab w:val="left" w:pos="11908"/>
+          <w:tab w:val="left" w:pos="12824"/>
+          <w:tab w:val="left" w:pos="13740"/>
+          <w:tab w:val="left" w:pos="14656"/>
+        </w:tabs>
+        <w:rPr>
+          <w:rFonts w:ascii="Courier New" w:eastAsia="Times New Roman" w:hAnsi="Courier New" w:cs="Courier New"/>
+          <w:sz w:val="20"/>
+          <w:szCs w:val="20"/>
+        </w:rPr>
+      </w:pPr>
+      <w:r>
+        <w:rPr>
+          <w:rFonts w:ascii="Courier New" w:eastAsia="Times New Roman" w:hAnsi="Courier New" w:cs="Courier New"/>
+          <w:sz w:val="20"/>
+          <w:szCs w:val="20"/>
+        </w:rPr>
+        <w:t># dtoverlay=i2c6,pins_22_23 (board pins 15, 16)</w:t>
+      </w:r>
+    </w:p>
     <w:p/>
     <w:sectPr>
       <w:pgSz w:w="12240" w:h="15840"/>

</xml_diff>